<commit_message>
Added test task for interview TaskF v 1.0
</commit_message>
<xml_diff>
--- a/src/yandex/read me.docx
+++ b/src/yandex/read me.docx
@@ -16,8 +16,6 @@
           <w:lang w:eastAsia="ru-RU"/>
         </w:rPr>
       </w:pPr>
-      <w:bookmarkStart w:id="0" w:name="_GoBack"/>
-      <w:bookmarkEnd w:id="0"/>
       <w:r>
         <w:rPr>
           <w:rFonts w:ascii="Arial" w:eastAsia="Times New Roman" w:hAnsi="Arial" w:cs="Arial"/>
@@ -1515,7 +1513,2581 @@
         <w:t>.</w:t>
       </w:r>
     </w:p>
-    <w:p/>
+    <w:p>
+      <w:pPr>
+        <w:pStyle w:val="3"/>
+        <w:shd w:val="clear" w:color="auto" w:fill="FFFFFF"/>
+        <w:spacing w:before="450" w:after="150" w:line="375" w:lineRule="atLeast"/>
+        <w:rPr>
+          <w:rFonts w:ascii="Arial" w:hAnsi="Arial" w:cs="Arial"/>
+          <w:color w:val="000000"/>
+          <w:sz w:val="30"/>
+          <w:szCs w:val="30"/>
+        </w:rPr>
+      </w:pPr>
+      <w:r>
+        <w:rPr>
+          <w:rFonts w:ascii="Arial" w:hAnsi="Arial" w:cs="Arial"/>
+          <w:color w:val="000000"/>
+          <w:sz w:val="21"/>
+          <w:szCs w:val="21"/>
+        </w:rPr>
+        <w:br w:type="page"/>
+      </w:r>
+      <w:r>
+        <w:rPr>
+          <w:rFonts w:ascii="Arial" w:hAnsi="Arial" w:cs="Arial"/>
+          <w:b/>
+          <w:bCs/>
+          <w:color w:val="000000"/>
+          <w:sz w:val="30"/>
+          <w:szCs w:val="30"/>
+        </w:rPr>
+        <w:lastRenderedPageBreak/>
+        <w:t>Пример 1</w:t>
+      </w:r>
+    </w:p>
+    <w:tbl>
+      <w:tblPr>
+        <w:tblW w:w="10490" w:type="dxa"/>
+        <w:tblInd w:w="-709" w:type="dxa"/>
+        <w:shd w:val="clear" w:color="auto" w:fill="FFFFFF"/>
+        <w:tblCellMar>
+          <w:left w:w="0" w:type="dxa"/>
+          <w:right w:w="0" w:type="dxa"/>
+        </w:tblCellMar>
+        <w:tblLook w:val="04A0" w:firstRow="1" w:lastRow="0" w:firstColumn="1" w:lastColumn="0" w:noHBand="0" w:noVBand="1"/>
+      </w:tblPr>
+      <w:tblGrid>
+        <w:gridCol w:w="5209"/>
+        <w:gridCol w:w="5281"/>
+      </w:tblGrid>
+      <w:tr>
+        <w:trPr>
+          <w:tblHeader/>
+        </w:trPr>
+        <w:tc>
+          <w:tcPr>
+            <w:tcW w:w="5209" w:type="dxa"/>
+            <w:tcBorders>
+              <w:top w:val="nil"/>
+              <w:left w:val="nil"/>
+              <w:bottom w:val="nil"/>
+              <w:right w:val="nil"/>
+            </w:tcBorders>
+            <w:shd w:val="clear" w:color="auto" w:fill="FFFFFF"/>
+            <w:tcMar>
+              <w:top w:w="75" w:type="dxa"/>
+              <w:left w:w="210" w:type="dxa"/>
+              <w:bottom w:w="90" w:type="dxa"/>
+              <w:right w:w="150" w:type="dxa"/>
+            </w:tcMar>
+            <w:hideMark/>
+          </w:tcPr>
+          <w:p>
+            <w:pPr>
+              <w:spacing w:line="300" w:lineRule="atLeast"/>
+              <w:rPr>
+                <w:rFonts w:ascii="Arial" w:hAnsi="Arial" w:cs="Arial"/>
+                <w:b/>
+                <w:bCs/>
+                <w:color w:val="000000"/>
+                <w:sz w:val="23"/>
+                <w:szCs w:val="23"/>
+              </w:rPr>
+            </w:pPr>
+            <w:r>
+              <w:rPr>
+                <w:rFonts w:ascii="Arial" w:hAnsi="Arial" w:cs="Arial"/>
+                <w:b/>
+                <w:bCs/>
+                <w:color w:val="000000"/>
+                <w:sz w:val="23"/>
+                <w:szCs w:val="23"/>
+              </w:rPr>
+              <w:t>Ввод</w:t>
+            </w:r>
+          </w:p>
+        </w:tc>
+        <w:tc>
+          <w:tcPr>
+            <w:tcW w:w="5281" w:type="dxa"/>
+            <w:tcBorders>
+              <w:top w:val="nil"/>
+              <w:left w:val="nil"/>
+              <w:bottom w:val="nil"/>
+              <w:right w:val="nil"/>
+            </w:tcBorders>
+            <w:shd w:val="clear" w:color="auto" w:fill="FFFFFF"/>
+            <w:tcMar>
+              <w:top w:w="75" w:type="dxa"/>
+              <w:left w:w="210" w:type="dxa"/>
+              <w:bottom w:w="90" w:type="dxa"/>
+              <w:right w:w="150" w:type="dxa"/>
+            </w:tcMar>
+            <w:hideMark/>
+          </w:tcPr>
+          <w:p>
+            <w:pPr>
+              <w:spacing w:line="300" w:lineRule="atLeast"/>
+              <w:rPr>
+                <w:rFonts w:ascii="Arial" w:hAnsi="Arial" w:cs="Arial"/>
+                <w:b/>
+                <w:bCs/>
+                <w:color w:val="000000"/>
+                <w:sz w:val="23"/>
+                <w:szCs w:val="23"/>
+              </w:rPr>
+            </w:pPr>
+            <w:r>
+              <w:rPr>
+                <w:rFonts w:ascii="Arial" w:hAnsi="Arial" w:cs="Arial"/>
+                <w:b/>
+                <w:bCs/>
+                <w:color w:val="000000"/>
+                <w:sz w:val="23"/>
+                <w:szCs w:val="23"/>
+              </w:rPr>
+              <w:t>Вывод</w:t>
+            </w:r>
+          </w:p>
+        </w:tc>
+      </w:tr>
+      <w:tr>
+        <w:tc>
+          <w:tcPr>
+            <w:tcW w:w="5209" w:type="dxa"/>
+            <w:tcBorders>
+              <w:top w:val="nil"/>
+              <w:left w:val="nil"/>
+              <w:bottom w:val="nil"/>
+              <w:right w:val="nil"/>
+            </w:tcBorders>
+            <w:shd w:val="clear" w:color="auto" w:fill="FFFFFF"/>
+            <w:tcMar>
+              <w:top w:w="75" w:type="dxa"/>
+              <w:left w:w="210" w:type="dxa"/>
+              <w:bottom w:w="60" w:type="dxa"/>
+              <w:right w:w="150" w:type="dxa"/>
+            </w:tcMar>
+            <w:hideMark/>
+          </w:tcPr>
+          <w:p>
+            <w:pPr>
+              <w:pStyle w:val="HTML"/>
+              <w:spacing w:before="60" w:after="60" w:line="408" w:lineRule="atLeast"/>
+              <w:rPr>
+                <w:color w:val="000000"/>
+                <w:sz w:val="21"/>
+                <w:szCs w:val="21"/>
+                <w:lang w:val="en-US"/>
+              </w:rPr>
+            </w:pPr>
+            <w:r>
+              <w:rPr>
+                <w:color w:val="000000"/>
+                <w:sz w:val="21"/>
+                <w:szCs w:val="21"/>
+                <w:lang w:val="en-US"/>
+              </w:rPr>
+              <w:t>4</w:t>
+            </w:r>
+          </w:p>
+          <w:p>
+            <w:pPr>
+              <w:pStyle w:val="HTML"/>
+              <w:spacing w:before="60" w:after="60" w:line="408" w:lineRule="atLeast"/>
+              <w:rPr>
+                <w:color w:val="000000"/>
+                <w:sz w:val="21"/>
+                <w:szCs w:val="21"/>
+                <w:lang w:val="en-US"/>
+              </w:rPr>
+            </w:pPr>
+            <w:r>
+              <w:rPr>
+                <w:color w:val="000000"/>
+                <w:sz w:val="21"/>
+                <w:szCs w:val="21"/>
+                <w:lang w:val="en-US"/>
+              </w:rPr>
+              <w:t>28-49-5-123-45-67</w:t>
+            </w:r>
+          </w:p>
+          <w:p>
+            <w:pPr>
+              <w:pStyle w:val="HTML"/>
+              <w:spacing w:before="60" w:after="60" w:line="408" w:lineRule="atLeast"/>
+              <w:rPr>
+                <w:color w:val="000000"/>
+                <w:sz w:val="21"/>
+                <w:szCs w:val="21"/>
+                <w:lang w:val="en-US"/>
+              </w:rPr>
+            </w:pPr>
+            <w:r>
+              <w:rPr>
+                <w:color w:val="000000"/>
+                <w:sz w:val="21"/>
+                <w:szCs w:val="21"/>
+                <w:lang w:val="en-US"/>
+              </w:rPr>
+              <w:t>87544456789</w:t>
+            </w:r>
+          </w:p>
+          <w:p>
+            <w:pPr>
+              <w:pStyle w:val="HTML"/>
+              <w:spacing w:before="60" w:after="60" w:line="408" w:lineRule="atLeast"/>
+              <w:rPr>
+                <w:color w:val="000000"/>
+                <w:sz w:val="21"/>
+                <w:szCs w:val="21"/>
+                <w:lang w:val="en-US"/>
+              </w:rPr>
+            </w:pPr>
+            <w:r>
+              <w:rPr>
+                <w:color w:val="000000"/>
+                <w:sz w:val="21"/>
+                <w:szCs w:val="21"/>
+                <w:lang w:val="en-US"/>
+              </w:rPr>
+              <w:t>+28 (495) 123 45 56</w:t>
+            </w:r>
+          </w:p>
+          <w:p>
+            <w:pPr>
+              <w:pStyle w:val="HTML"/>
+              <w:spacing w:before="60" w:after="60" w:line="408" w:lineRule="atLeast"/>
+              <w:rPr>
+                <w:color w:val="000000"/>
+                <w:sz w:val="21"/>
+                <w:szCs w:val="21"/>
+                <w:lang w:val="en-US"/>
+              </w:rPr>
+            </w:pPr>
+            <w:r>
+              <w:rPr>
+                <w:color w:val="000000"/>
+                <w:sz w:val="21"/>
+                <w:szCs w:val="21"/>
+                <w:lang w:val="en-US"/>
+              </w:rPr>
+              <w:t>875-(29)-123456</w:t>
+            </w:r>
+          </w:p>
+          <w:p>
+            <w:pPr>
+              <w:pStyle w:val="HTML"/>
+              <w:spacing w:before="60" w:after="60" w:line="408" w:lineRule="atLeast"/>
+              <w:rPr>
+                <w:color w:val="000000"/>
+                <w:sz w:val="21"/>
+                <w:szCs w:val="21"/>
+                <w:lang w:val="en-US"/>
+              </w:rPr>
+            </w:pPr>
+            <w:r>
+              <w:rPr>
+                <w:color w:val="000000"/>
+                <w:sz w:val="21"/>
+                <w:szCs w:val="21"/>
+                <w:lang w:val="en-US"/>
+              </w:rPr>
+              <w:t>3</w:t>
+            </w:r>
+          </w:p>
+          <w:p>
+            <w:pPr>
+              <w:pStyle w:val="HTML"/>
+              <w:spacing w:before="60" w:after="60" w:line="408" w:lineRule="atLeast"/>
+              <w:rPr>
+                <w:color w:val="000000"/>
+                <w:sz w:val="21"/>
+                <w:szCs w:val="21"/>
+                <w:lang w:val="en-US"/>
+              </w:rPr>
+            </w:pPr>
+            <w:r>
+              <w:rPr>
+                <w:color w:val="000000"/>
+                <w:sz w:val="21"/>
+                <w:szCs w:val="21"/>
+                <w:lang w:val="en-US"/>
+              </w:rPr>
+              <w:t xml:space="preserve">+875 (29) 1XXXXX - Atlantis </w:t>
+            </w:r>
+            <w:proofErr w:type="spellStart"/>
+            <w:r>
+              <w:rPr>
+                <w:color w:val="000000"/>
+                <w:sz w:val="21"/>
+                <w:szCs w:val="21"/>
+                <w:lang w:val="en-US"/>
+              </w:rPr>
+              <w:t>MythCell</w:t>
+            </w:r>
+            <w:proofErr w:type="spellEnd"/>
+          </w:p>
+          <w:p>
+            <w:pPr>
+              <w:pStyle w:val="HTML"/>
+              <w:spacing w:before="60" w:after="60" w:line="408" w:lineRule="atLeast"/>
+              <w:rPr>
+                <w:color w:val="000000"/>
+                <w:sz w:val="21"/>
+                <w:szCs w:val="21"/>
+                <w:lang w:val="en-US"/>
+              </w:rPr>
+            </w:pPr>
+            <w:r>
+              <w:rPr>
+                <w:color w:val="000000"/>
+                <w:sz w:val="21"/>
+                <w:szCs w:val="21"/>
+                <w:lang w:val="en-US"/>
+              </w:rPr>
+              <w:t xml:space="preserve">+875 (44) 4XXXXX - Atlantis </w:t>
+            </w:r>
+            <w:proofErr w:type="spellStart"/>
+            <w:r>
+              <w:rPr>
+                <w:color w:val="000000"/>
+                <w:sz w:val="21"/>
+                <w:szCs w:val="21"/>
+                <w:lang w:val="en-US"/>
+              </w:rPr>
+              <w:t>MobTelecom</w:t>
+            </w:r>
+            <w:proofErr w:type="spellEnd"/>
+          </w:p>
+          <w:p>
+            <w:pPr>
+              <w:pStyle w:val="HTML"/>
+              <w:spacing w:before="60" w:after="60" w:line="408" w:lineRule="atLeast"/>
+              <w:rPr>
+                <w:color w:val="000000"/>
+                <w:sz w:val="21"/>
+                <w:szCs w:val="21"/>
+              </w:rPr>
+            </w:pPr>
+            <w:r>
+              <w:rPr>
+                <w:color w:val="000000"/>
+                <w:sz w:val="21"/>
+                <w:szCs w:val="21"/>
+              </w:rPr>
+              <w:t xml:space="preserve">+28 (495) XXXXXXX - </w:t>
+            </w:r>
+            <w:proofErr w:type="spellStart"/>
+            <w:r>
+              <w:rPr>
+                <w:color w:val="000000"/>
+                <w:sz w:val="21"/>
+                <w:szCs w:val="21"/>
+              </w:rPr>
+              <w:t>ElDorado</w:t>
+            </w:r>
+            <w:proofErr w:type="spellEnd"/>
+            <w:r>
+              <w:rPr>
+                <w:color w:val="000000"/>
+                <w:sz w:val="21"/>
+                <w:szCs w:val="21"/>
+              </w:rPr>
+              <w:t xml:space="preserve"> </w:t>
+            </w:r>
+            <w:proofErr w:type="spellStart"/>
+            <w:r>
+              <w:rPr>
+                <w:color w:val="000000"/>
+                <w:sz w:val="21"/>
+                <w:szCs w:val="21"/>
+              </w:rPr>
+              <w:t>GoldLine</w:t>
+            </w:r>
+            <w:proofErr w:type="spellEnd"/>
+          </w:p>
+          <w:p>
+            <w:pPr>
+              <w:rPr>
+                <w:rFonts w:ascii="Arial" w:hAnsi="Arial" w:cs="Arial"/>
+                <w:b/>
+                <w:bCs/>
+                <w:color w:val="000000"/>
+                <w:sz w:val="23"/>
+                <w:szCs w:val="23"/>
+              </w:rPr>
+            </w:pPr>
+          </w:p>
+        </w:tc>
+        <w:tc>
+          <w:tcPr>
+            <w:tcW w:w="5281" w:type="dxa"/>
+            <w:tcBorders>
+              <w:top w:val="nil"/>
+              <w:left w:val="nil"/>
+              <w:bottom w:val="nil"/>
+              <w:right w:val="nil"/>
+            </w:tcBorders>
+            <w:shd w:val="clear" w:color="auto" w:fill="FFFFFF"/>
+            <w:tcMar>
+              <w:top w:w="75" w:type="dxa"/>
+              <w:left w:w="210" w:type="dxa"/>
+              <w:bottom w:w="60" w:type="dxa"/>
+              <w:right w:w="150" w:type="dxa"/>
+            </w:tcMar>
+            <w:hideMark/>
+          </w:tcPr>
+          <w:p>
+            <w:pPr>
+              <w:pStyle w:val="HTML"/>
+              <w:spacing w:before="60" w:after="60" w:line="408" w:lineRule="atLeast"/>
+              <w:rPr>
+                <w:color w:val="000000"/>
+                <w:sz w:val="21"/>
+                <w:szCs w:val="21"/>
+                <w:lang w:val="en-US"/>
+              </w:rPr>
+            </w:pPr>
+            <w:r>
+              <w:rPr>
+                <w:color w:val="000000"/>
+                <w:sz w:val="21"/>
+                <w:szCs w:val="21"/>
+                <w:lang w:val="en-US"/>
+              </w:rPr>
+              <w:t xml:space="preserve">+28 (495) 1234567 - </w:t>
+            </w:r>
+            <w:proofErr w:type="spellStart"/>
+            <w:r>
+              <w:rPr>
+                <w:color w:val="000000"/>
+                <w:sz w:val="21"/>
+                <w:szCs w:val="21"/>
+                <w:lang w:val="en-US"/>
+              </w:rPr>
+              <w:t>ElDorado</w:t>
+            </w:r>
+            <w:proofErr w:type="spellEnd"/>
+            <w:r>
+              <w:rPr>
+                <w:color w:val="000000"/>
+                <w:sz w:val="21"/>
+                <w:szCs w:val="21"/>
+                <w:lang w:val="en-US"/>
+              </w:rPr>
+              <w:t xml:space="preserve"> </w:t>
+            </w:r>
+            <w:proofErr w:type="spellStart"/>
+            <w:r>
+              <w:rPr>
+                <w:color w:val="000000"/>
+                <w:sz w:val="21"/>
+                <w:szCs w:val="21"/>
+                <w:lang w:val="en-US"/>
+              </w:rPr>
+              <w:t>GoldLine</w:t>
+            </w:r>
+            <w:proofErr w:type="spellEnd"/>
+          </w:p>
+          <w:p>
+            <w:pPr>
+              <w:pStyle w:val="HTML"/>
+              <w:spacing w:before="60" w:after="60" w:line="408" w:lineRule="atLeast"/>
+              <w:rPr>
+                <w:color w:val="000000"/>
+                <w:sz w:val="21"/>
+                <w:szCs w:val="21"/>
+                <w:lang w:val="en-US"/>
+              </w:rPr>
+            </w:pPr>
+            <w:r>
+              <w:rPr>
+                <w:color w:val="000000"/>
+                <w:sz w:val="21"/>
+                <w:szCs w:val="21"/>
+                <w:lang w:val="en-US"/>
+              </w:rPr>
+              <w:t xml:space="preserve">+875 (44) 456789 - Atlantis </w:t>
+            </w:r>
+            <w:proofErr w:type="spellStart"/>
+            <w:r>
+              <w:rPr>
+                <w:color w:val="000000"/>
+                <w:sz w:val="21"/>
+                <w:szCs w:val="21"/>
+                <w:lang w:val="en-US"/>
+              </w:rPr>
+              <w:t>MobTelecom</w:t>
+            </w:r>
+            <w:proofErr w:type="spellEnd"/>
+          </w:p>
+          <w:p>
+            <w:pPr>
+              <w:pStyle w:val="HTML"/>
+              <w:spacing w:before="60" w:after="60" w:line="408" w:lineRule="atLeast"/>
+              <w:rPr>
+                <w:color w:val="000000"/>
+                <w:sz w:val="21"/>
+                <w:szCs w:val="21"/>
+                <w:lang w:val="en-US"/>
+              </w:rPr>
+            </w:pPr>
+            <w:r>
+              <w:rPr>
+                <w:color w:val="000000"/>
+                <w:sz w:val="21"/>
+                <w:szCs w:val="21"/>
+                <w:lang w:val="en-US"/>
+              </w:rPr>
+              <w:t xml:space="preserve">+28 (495) 1234556 - </w:t>
+            </w:r>
+            <w:proofErr w:type="spellStart"/>
+            <w:r>
+              <w:rPr>
+                <w:color w:val="000000"/>
+                <w:sz w:val="21"/>
+                <w:szCs w:val="21"/>
+                <w:lang w:val="en-US"/>
+              </w:rPr>
+              <w:t>ElDorado</w:t>
+            </w:r>
+            <w:proofErr w:type="spellEnd"/>
+            <w:r>
+              <w:rPr>
+                <w:color w:val="000000"/>
+                <w:sz w:val="21"/>
+                <w:szCs w:val="21"/>
+                <w:lang w:val="en-US"/>
+              </w:rPr>
+              <w:t xml:space="preserve"> </w:t>
+            </w:r>
+            <w:proofErr w:type="spellStart"/>
+            <w:r>
+              <w:rPr>
+                <w:color w:val="000000"/>
+                <w:sz w:val="21"/>
+                <w:szCs w:val="21"/>
+                <w:lang w:val="en-US"/>
+              </w:rPr>
+              <w:t>GoldLine</w:t>
+            </w:r>
+            <w:proofErr w:type="spellEnd"/>
+          </w:p>
+          <w:p>
+            <w:pPr>
+              <w:pStyle w:val="HTML"/>
+              <w:spacing w:before="60" w:after="60" w:line="408" w:lineRule="atLeast"/>
+              <w:rPr>
+                <w:color w:val="000000"/>
+                <w:sz w:val="21"/>
+                <w:szCs w:val="21"/>
+              </w:rPr>
+            </w:pPr>
+            <w:r>
+              <w:rPr>
+                <w:color w:val="000000"/>
+                <w:sz w:val="21"/>
+                <w:szCs w:val="21"/>
+              </w:rPr>
+              <w:t xml:space="preserve">+875 (29) 123456 - </w:t>
+            </w:r>
+            <w:proofErr w:type="spellStart"/>
+            <w:r>
+              <w:rPr>
+                <w:color w:val="000000"/>
+                <w:sz w:val="21"/>
+                <w:szCs w:val="21"/>
+              </w:rPr>
+              <w:t>Atlantis</w:t>
+            </w:r>
+            <w:proofErr w:type="spellEnd"/>
+            <w:r>
+              <w:rPr>
+                <w:color w:val="000000"/>
+                <w:sz w:val="21"/>
+                <w:szCs w:val="21"/>
+              </w:rPr>
+              <w:t xml:space="preserve"> </w:t>
+            </w:r>
+            <w:proofErr w:type="spellStart"/>
+            <w:r>
+              <w:rPr>
+                <w:color w:val="000000"/>
+                <w:sz w:val="21"/>
+                <w:szCs w:val="21"/>
+              </w:rPr>
+              <w:t>MythCell</w:t>
+            </w:r>
+            <w:proofErr w:type="spellEnd"/>
+          </w:p>
+          <w:p>
+            <w:pPr>
+              <w:rPr>
+                <w:sz w:val="20"/>
+                <w:szCs w:val="20"/>
+              </w:rPr>
+            </w:pPr>
+          </w:p>
+        </w:tc>
+      </w:tr>
+    </w:tbl>
+    <w:p>
+      <w:pPr>
+        <w:pStyle w:val="3"/>
+        <w:shd w:val="clear" w:color="auto" w:fill="FFFFFF"/>
+        <w:spacing w:before="450" w:after="150" w:line="375" w:lineRule="atLeast"/>
+        <w:rPr>
+          <w:rFonts w:ascii="Arial" w:hAnsi="Arial" w:cs="Arial"/>
+          <w:color w:val="000000"/>
+          <w:sz w:val="30"/>
+          <w:szCs w:val="30"/>
+        </w:rPr>
+      </w:pPr>
+      <w:r>
+        <w:rPr>
+          <w:rFonts w:ascii="Arial" w:hAnsi="Arial" w:cs="Arial"/>
+          <w:b/>
+          <w:bCs/>
+          <w:color w:val="000000"/>
+          <w:sz w:val="30"/>
+          <w:szCs w:val="30"/>
+        </w:rPr>
+        <w:t>Пример 2</w:t>
+      </w:r>
+    </w:p>
+    <w:tbl>
+      <w:tblPr>
+        <w:tblW w:w="10490" w:type="dxa"/>
+        <w:tblInd w:w="-709" w:type="dxa"/>
+        <w:shd w:val="clear" w:color="auto" w:fill="FFFFFF"/>
+        <w:tblCellMar>
+          <w:left w:w="0" w:type="dxa"/>
+          <w:right w:w="0" w:type="dxa"/>
+        </w:tblCellMar>
+        <w:tblLook w:val="04A0" w:firstRow="1" w:lastRow="0" w:firstColumn="1" w:lastColumn="0" w:noHBand="0" w:noVBand="1"/>
+      </w:tblPr>
+      <w:tblGrid>
+        <w:gridCol w:w="5195"/>
+        <w:gridCol w:w="5295"/>
+      </w:tblGrid>
+      <w:tr>
+        <w:trPr>
+          <w:tblHeader/>
+        </w:trPr>
+        <w:tc>
+          <w:tcPr>
+            <w:tcW w:w="5195" w:type="dxa"/>
+            <w:tcBorders>
+              <w:top w:val="nil"/>
+              <w:left w:val="nil"/>
+              <w:bottom w:val="nil"/>
+              <w:right w:val="nil"/>
+            </w:tcBorders>
+            <w:shd w:val="clear" w:color="auto" w:fill="FFFFFF"/>
+            <w:tcMar>
+              <w:top w:w="75" w:type="dxa"/>
+              <w:left w:w="210" w:type="dxa"/>
+              <w:bottom w:w="90" w:type="dxa"/>
+              <w:right w:w="150" w:type="dxa"/>
+            </w:tcMar>
+            <w:hideMark/>
+          </w:tcPr>
+          <w:p>
+            <w:pPr>
+              <w:spacing w:line="300" w:lineRule="atLeast"/>
+              <w:rPr>
+                <w:rFonts w:ascii="Arial" w:hAnsi="Arial" w:cs="Arial"/>
+                <w:b/>
+                <w:bCs/>
+                <w:color w:val="000000"/>
+                <w:sz w:val="23"/>
+                <w:szCs w:val="23"/>
+              </w:rPr>
+            </w:pPr>
+            <w:r>
+              <w:rPr>
+                <w:rFonts w:ascii="Arial" w:hAnsi="Arial" w:cs="Arial"/>
+                <w:b/>
+                <w:bCs/>
+                <w:color w:val="000000"/>
+                <w:sz w:val="23"/>
+                <w:szCs w:val="23"/>
+              </w:rPr>
+              <w:t>Ввод</w:t>
+            </w:r>
+          </w:p>
+        </w:tc>
+        <w:tc>
+          <w:tcPr>
+            <w:tcW w:w="5295" w:type="dxa"/>
+            <w:tcBorders>
+              <w:top w:val="nil"/>
+              <w:left w:val="nil"/>
+              <w:bottom w:val="nil"/>
+              <w:right w:val="nil"/>
+            </w:tcBorders>
+            <w:shd w:val="clear" w:color="auto" w:fill="FFFFFF"/>
+            <w:tcMar>
+              <w:top w:w="75" w:type="dxa"/>
+              <w:left w:w="210" w:type="dxa"/>
+              <w:bottom w:w="90" w:type="dxa"/>
+              <w:right w:w="150" w:type="dxa"/>
+            </w:tcMar>
+            <w:hideMark/>
+          </w:tcPr>
+          <w:p>
+            <w:pPr>
+              <w:spacing w:line="300" w:lineRule="atLeast"/>
+              <w:rPr>
+                <w:rFonts w:ascii="Arial" w:hAnsi="Arial" w:cs="Arial"/>
+                <w:b/>
+                <w:bCs/>
+                <w:color w:val="000000"/>
+                <w:sz w:val="23"/>
+                <w:szCs w:val="23"/>
+              </w:rPr>
+            </w:pPr>
+            <w:r>
+              <w:rPr>
+                <w:rFonts w:ascii="Arial" w:hAnsi="Arial" w:cs="Arial"/>
+                <w:b/>
+                <w:bCs/>
+                <w:color w:val="000000"/>
+                <w:sz w:val="23"/>
+                <w:szCs w:val="23"/>
+              </w:rPr>
+              <w:t>Вывод</w:t>
+            </w:r>
+          </w:p>
+        </w:tc>
+      </w:tr>
+      <w:tr>
+        <w:tc>
+          <w:tcPr>
+            <w:tcW w:w="5195" w:type="dxa"/>
+            <w:tcBorders>
+              <w:top w:val="nil"/>
+              <w:left w:val="nil"/>
+              <w:bottom w:val="nil"/>
+              <w:right w:val="nil"/>
+            </w:tcBorders>
+            <w:shd w:val="clear" w:color="auto" w:fill="FFFFFF"/>
+            <w:tcMar>
+              <w:top w:w="75" w:type="dxa"/>
+              <w:left w:w="210" w:type="dxa"/>
+              <w:bottom w:w="60" w:type="dxa"/>
+              <w:right w:w="150" w:type="dxa"/>
+            </w:tcMar>
+            <w:hideMark/>
+          </w:tcPr>
+          <w:p>
+            <w:pPr>
+              <w:pStyle w:val="HTML"/>
+              <w:spacing w:before="60" w:after="60" w:line="408" w:lineRule="atLeast"/>
+              <w:rPr>
+                <w:color w:val="000000"/>
+                <w:sz w:val="21"/>
+                <w:szCs w:val="21"/>
+                <w:lang w:val="en-US"/>
+              </w:rPr>
+            </w:pPr>
+            <w:r>
+              <w:rPr>
+                <w:color w:val="000000"/>
+                <w:sz w:val="21"/>
+                <w:szCs w:val="21"/>
+                <w:lang w:val="en-US"/>
+              </w:rPr>
+              <w:t>2</w:t>
+            </w:r>
+          </w:p>
+          <w:p>
+            <w:pPr>
+              <w:pStyle w:val="HTML"/>
+              <w:spacing w:before="60" w:after="60" w:line="408" w:lineRule="atLeast"/>
+              <w:rPr>
+                <w:color w:val="000000"/>
+                <w:sz w:val="21"/>
+                <w:szCs w:val="21"/>
+                <w:lang w:val="en-US"/>
+              </w:rPr>
+            </w:pPr>
+            <w:r>
+              <w:rPr>
+                <w:color w:val="000000"/>
+                <w:sz w:val="21"/>
+                <w:szCs w:val="21"/>
+                <w:lang w:val="en-US"/>
+              </w:rPr>
+              <w:t>12345678</w:t>
+            </w:r>
+          </w:p>
+          <w:p>
+            <w:pPr>
+              <w:pStyle w:val="HTML"/>
+              <w:spacing w:before="60" w:after="60" w:line="408" w:lineRule="atLeast"/>
+              <w:rPr>
+                <w:color w:val="000000"/>
+                <w:sz w:val="21"/>
+                <w:szCs w:val="21"/>
+                <w:lang w:val="en-US"/>
+              </w:rPr>
+            </w:pPr>
+            <w:r>
+              <w:rPr>
+                <w:color w:val="000000"/>
+                <w:sz w:val="21"/>
+                <w:szCs w:val="21"/>
+                <w:lang w:val="en-US"/>
+              </w:rPr>
+              <w:t>123456789</w:t>
+            </w:r>
+          </w:p>
+          <w:p>
+            <w:pPr>
+              <w:pStyle w:val="HTML"/>
+              <w:spacing w:before="60" w:after="60" w:line="408" w:lineRule="atLeast"/>
+              <w:rPr>
+                <w:color w:val="000000"/>
+                <w:sz w:val="21"/>
+                <w:szCs w:val="21"/>
+                <w:lang w:val="en-US"/>
+              </w:rPr>
+            </w:pPr>
+            <w:r>
+              <w:rPr>
+                <w:color w:val="000000"/>
+                <w:sz w:val="21"/>
+                <w:szCs w:val="21"/>
+                <w:lang w:val="en-US"/>
+              </w:rPr>
+              <w:t>2</w:t>
+            </w:r>
+          </w:p>
+          <w:p>
+            <w:pPr>
+              <w:pStyle w:val="HTML"/>
+              <w:spacing w:before="60" w:after="60" w:line="408" w:lineRule="atLeast"/>
+              <w:rPr>
+                <w:color w:val="000000"/>
+                <w:sz w:val="21"/>
+                <w:szCs w:val="21"/>
+                <w:lang w:val="en-US"/>
+              </w:rPr>
+            </w:pPr>
+            <w:r>
+              <w:rPr>
+                <w:color w:val="000000"/>
+                <w:sz w:val="21"/>
+                <w:szCs w:val="21"/>
+                <w:lang w:val="en-US"/>
+              </w:rPr>
+              <w:t xml:space="preserve">+1 (234) XXXXX - USA </w:t>
+            </w:r>
+            <w:proofErr w:type="spellStart"/>
+            <w:r>
+              <w:rPr>
+                <w:color w:val="000000"/>
+                <w:sz w:val="21"/>
+                <w:szCs w:val="21"/>
+                <w:lang w:val="en-US"/>
+              </w:rPr>
+              <w:t>SomeCell</w:t>
+            </w:r>
+            <w:proofErr w:type="spellEnd"/>
+          </w:p>
+          <w:p>
+            <w:pPr>
+              <w:pStyle w:val="HTML"/>
+              <w:spacing w:before="60" w:after="60" w:line="408" w:lineRule="atLeast"/>
+              <w:rPr>
+                <w:color w:val="000000"/>
+                <w:sz w:val="21"/>
+                <w:szCs w:val="21"/>
+                <w:lang w:val="en-US"/>
+              </w:rPr>
+            </w:pPr>
+            <w:r>
+              <w:rPr>
+                <w:color w:val="000000"/>
+                <w:sz w:val="21"/>
+                <w:szCs w:val="21"/>
+                <w:lang w:val="en-US"/>
+              </w:rPr>
+              <w:t xml:space="preserve">+1 (23) XXXXX - Canada </w:t>
+            </w:r>
+            <w:proofErr w:type="spellStart"/>
+            <w:r>
+              <w:rPr>
+                <w:color w:val="000000"/>
+                <w:sz w:val="21"/>
+                <w:szCs w:val="21"/>
+                <w:lang w:val="en-US"/>
+              </w:rPr>
+              <w:t>AnotherCell</w:t>
+            </w:r>
+            <w:proofErr w:type="spellEnd"/>
+          </w:p>
+          <w:p>
+            <w:pPr>
+              <w:rPr>
+                <w:rFonts w:ascii="Arial" w:hAnsi="Arial" w:cs="Arial"/>
+                <w:b/>
+                <w:bCs/>
+                <w:color w:val="000000"/>
+                <w:sz w:val="23"/>
+                <w:szCs w:val="23"/>
+                <w:lang w:val="en-US"/>
+              </w:rPr>
+            </w:pPr>
+          </w:p>
+        </w:tc>
+        <w:tc>
+          <w:tcPr>
+            <w:tcW w:w="5295" w:type="dxa"/>
+            <w:tcBorders>
+              <w:top w:val="nil"/>
+              <w:left w:val="nil"/>
+              <w:bottom w:val="nil"/>
+              <w:right w:val="nil"/>
+            </w:tcBorders>
+            <w:shd w:val="clear" w:color="auto" w:fill="FFFFFF"/>
+            <w:tcMar>
+              <w:top w:w="75" w:type="dxa"/>
+              <w:left w:w="210" w:type="dxa"/>
+              <w:bottom w:w="60" w:type="dxa"/>
+              <w:right w:w="150" w:type="dxa"/>
+            </w:tcMar>
+            <w:hideMark/>
+          </w:tcPr>
+          <w:p>
+            <w:pPr>
+              <w:pStyle w:val="HTML"/>
+              <w:spacing w:before="60" w:after="60" w:line="408" w:lineRule="atLeast"/>
+              <w:rPr>
+                <w:color w:val="000000"/>
+                <w:sz w:val="21"/>
+                <w:szCs w:val="21"/>
+              </w:rPr>
+            </w:pPr>
+            <w:r>
+              <w:rPr>
+                <w:color w:val="000000"/>
+                <w:sz w:val="21"/>
+                <w:szCs w:val="21"/>
+              </w:rPr>
+              <w:t xml:space="preserve">+1 (23) 45678 - </w:t>
+            </w:r>
+            <w:proofErr w:type="spellStart"/>
+            <w:r>
+              <w:rPr>
+                <w:color w:val="000000"/>
+                <w:sz w:val="21"/>
+                <w:szCs w:val="21"/>
+              </w:rPr>
+              <w:t>Canada</w:t>
+            </w:r>
+            <w:proofErr w:type="spellEnd"/>
+            <w:r>
+              <w:rPr>
+                <w:color w:val="000000"/>
+                <w:sz w:val="21"/>
+                <w:szCs w:val="21"/>
+              </w:rPr>
+              <w:t xml:space="preserve"> </w:t>
+            </w:r>
+            <w:proofErr w:type="spellStart"/>
+            <w:r>
+              <w:rPr>
+                <w:color w:val="000000"/>
+                <w:sz w:val="21"/>
+                <w:szCs w:val="21"/>
+              </w:rPr>
+              <w:t>AnotherCell</w:t>
+            </w:r>
+            <w:proofErr w:type="spellEnd"/>
+          </w:p>
+          <w:p>
+            <w:pPr>
+              <w:pStyle w:val="HTML"/>
+              <w:spacing w:before="60" w:after="60" w:line="408" w:lineRule="atLeast"/>
+              <w:rPr>
+                <w:color w:val="000000"/>
+                <w:sz w:val="21"/>
+                <w:szCs w:val="21"/>
+              </w:rPr>
+            </w:pPr>
+            <w:r>
+              <w:rPr>
+                <w:color w:val="000000"/>
+                <w:sz w:val="21"/>
+                <w:szCs w:val="21"/>
+              </w:rPr>
+              <w:t xml:space="preserve">+1 (234) 56789 - USA </w:t>
+            </w:r>
+            <w:proofErr w:type="spellStart"/>
+            <w:r>
+              <w:rPr>
+                <w:color w:val="000000"/>
+                <w:sz w:val="21"/>
+                <w:szCs w:val="21"/>
+              </w:rPr>
+              <w:t>SomeCell</w:t>
+            </w:r>
+            <w:proofErr w:type="spellEnd"/>
+          </w:p>
+          <w:p>
+            <w:pPr>
+              <w:rPr>
+                <w:sz w:val="20"/>
+                <w:szCs w:val="20"/>
+              </w:rPr>
+            </w:pPr>
+          </w:p>
+        </w:tc>
+      </w:tr>
+    </w:tbl>
+    <w:p>
+      <w:pPr>
+        <w:rPr>
+          <w:rFonts w:ascii="Arial" w:hAnsi="Arial" w:cs="Arial"/>
+          <w:color w:val="000000"/>
+          <w:sz w:val="21"/>
+          <w:szCs w:val="21"/>
+        </w:rPr>
+      </w:pPr>
+    </w:p>
+    <w:p>
+      <w:pPr>
+        <w:rPr>
+          <w:rFonts w:ascii="Arial" w:eastAsia="Times New Roman" w:hAnsi="Arial" w:cs="Arial"/>
+          <w:color w:val="000000"/>
+          <w:kern w:val="36"/>
+          <w:sz w:val="53"/>
+          <w:szCs w:val="53"/>
+          <w:lang w:eastAsia="ru-RU"/>
+        </w:rPr>
+      </w:pPr>
+      <w:r>
+        <w:rPr>
+          <w:rFonts w:ascii="Arial" w:hAnsi="Arial" w:cs="Arial"/>
+          <w:b/>
+          <w:bCs/>
+          <w:color w:val="000000"/>
+          <w:sz w:val="53"/>
+          <w:szCs w:val="53"/>
+        </w:rPr>
+        <w:br w:type="page"/>
+      </w:r>
+    </w:p>
+    <w:p>
+      <w:pPr>
+        <w:pStyle w:val="1"/>
+        <w:shd w:val="clear" w:color="auto" w:fill="FFFFFF"/>
+        <w:spacing w:before="0" w:beforeAutospacing="0" w:after="0" w:afterAutospacing="0" w:line="600" w:lineRule="atLeast"/>
+        <w:rPr>
+          <w:rFonts w:ascii="Arial" w:hAnsi="Arial" w:cs="Arial"/>
+          <w:b w:val="0"/>
+          <w:bCs w:val="0"/>
+          <w:color w:val="000000"/>
+          <w:sz w:val="53"/>
+          <w:szCs w:val="53"/>
+        </w:rPr>
+      </w:pPr>
+      <w:r>
+        <w:rPr>
+          <w:rFonts w:ascii="Arial" w:hAnsi="Arial" w:cs="Arial"/>
+          <w:b w:val="0"/>
+          <w:bCs w:val="0"/>
+          <w:color w:val="000000"/>
+          <w:sz w:val="53"/>
+          <w:szCs w:val="53"/>
+        </w:rPr>
+        <w:lastRenderedPageBreak/>
+        <w:t>E. Произведение</w:t>
+      </w:r>
+    </w:p>
+    <w:tbl>
+      <w:tblPr>
+        <w:tblW w:w="0" w:type="auto"/>
+        <w:tblCellMar>
+          <w:left w:w="0" w:type="dxa"/>
+          <w:right w:w="0" w:type="dxa"/>
+        </w:tblCellMar>
+        <w:tblLook w:val="04A0" w:firstRow="1" w:lastRow="0" w:firstColumn="1" w:lastColumn="0" w:noHBand="0" w:noVBand="1"/>
+      </w:tblPr>
+      <w:tblGrid>
+        <w:gridCol w:w="2437"/>
+        <w:gridCol w:w="3491"/>
+      </w:tblGrid>
+      <w:tr>
+        <w:tc>
+          <w:tcPr>
+            <w:tcW w:w="0" w:type="auto"/>
+            <w:tcBorders>
+              <w:top w:val="single" w:sz="6" w:space="0" w:color="BFBFBF"/>
+              <w:left w:val="single" w:sz="6" w:space="0" w:color="BFBFBF"/>
+              <w:bottom w:val="single" w:sz="6" w:space="0" w:color="BFBFBF"/>
+              <w:right w:val="single" w:sz="6" w:space="0" w:color="BFBFBF"/>
+            </w:tcBorders>
+            <w:tcMar>
+              <w:top w:w="75" w:type="dxa"/>
+              <w:left w:w="210" w:type="dxa"/>
+              <w:bottom w:w="60" w:type="dxa"/>
+              <w:right w:w="210" w:type="dxa"/>
+            </w:tcMar>
+            <w:vAlign w:val="center"/>
+            <w:hideMark/>
+          </w:tcPr>
+          <w:p>
+            <w:pPr>
+              <w:spacing w:after="0" w:line="270" w:lineRule="atLeast"/>
+              <w:rPr>
+                <w:rFonts w:ascii="Times New Roman" w:hAnsi="Times New Roman" w:cs="Times New Roman"/>
+                <w:sz w:val="21"/>
+                <w:szCs w:val="21"/>
+              </w:rPr>
+            </w:pPr>
+            <w:r>
+              <w:rPr>
+                <w:sz w:val="21"/>
+                <w:szCs w:val="21"/>
+              </w:rPr>
+              <w:t>Ограничение времени</w:t>
+            </w:r>
+          </w:p>
+        </w:tc>
+        <w:tc>
+          <w:tcPr>
+            <w:tcW w:w="0" w:type="auto"/>
+            <w:tcBorders>
+              <w:top w:val="single" w:sz="6" w:space="0" w:color="BFBFBF"/>
+              <w:left w:val="single" w:sz="6" w:space="0" w:color="BFBFBF"/>
+              <w:bottom w:val="single" w:sz="6" w:space="0" w:color="BFBFBF"/>
+              <w:right w:val="single" w:sz="6" w:space="0" w:color="BFBFBF"/>
+            </w:tcBorders>
+            <w:tcMar>
+              <w:top w:w="75" w:type="dxa"/>
+              <w:left w:w="210" w:type="dxa"/>
+              <w:bottom w:w="60" w:type="dxa"/>
+              <w:right w:w="210" w:type="dxa"/>
+            </w:tcMar>
+            <w:vAlign w:val="center"/>
+            <w:hideMark/>
+          </w:tcPr>
+          <w:p>
+            <w:pPr>
+              <w:spacing w:after="0" w:line="270" w:lineRule="atLeast"/>
+              <w:rPr>
+                <w:sz w:val="21"/>
+                <w:szCs w:val="21"/>
+              </w:rPr>
+            </w:pPr>
+            <w:r>
+              <w:rPr>
+                <w:sz w:val="21"/>
+                <w:szCs w:val="21"/>
+              </w:rPr>
+              <w:t>1 секунда</w:t>
+            </w:r>
+          </w:p>
+        </w:tc>
+      </w:tr>
+      <w:tr>
+        <w:tc>
+          <w:tcPr>
+            <w:tcW w:w="0" w:type="auto"/>
+            <w:tcBorders>
+              <w:top w:val="single" w:sz="6" w:space="0" w:color="BFBFBF"/>
+              <w:left w:val="single" w:sz="6" w:space="0" w:color="BFBFBF"/>
+              <w:bottom w:val="single" w:sz="6" w:space="0" w:color="BFBFBF"/>
+              <w:right w:val="single" w:sz="6" w:space="0" w:color="BFBFBF"/>
+            </w:tcBorders>
+            <w:tcMar>
+              <w:top w:w="75" w:type="dxa"/>
+              <w:left w:w="210" w:type="dxa"/>
+              <w:bottom w:w="60" w:type="dxa"/>
+              <w:right w:w="210" w:type="dxa"/>
+            </w:tcMar>
+            <w:vAlign w:val="center"/>
+            <w:hideMark/>
+          </w:tcPr>
+          <w:p>
+            <w:pPr>
+              <w:spacing w:after="0" w:line="270" w:lineRule="atLeast"/>
+              <w:rPr>
+                <w:sz w:val="21"/>
+                <w:szCs w:val="21"/>
+              </w:rPr>
+            </w:pPr>
+            <w:r>
+              <w:rPr>
+                <w:sz w:val="21"/>
+                <w:szCs w:val="21"/>
+              </w:rPr>
+              <w:t>Ограничение памяти</w:t>
+            </w:r>
+          </w:p>
+        </w:tc>
+        <w:tc>
+          <w:tcPr>
+            <w:tcW w:w="0" w:type="auto"/>
+            <w:tcBorders>
+              <w:top w:val="single" w:sz="6" w:space="0" w:color="BFBFBF"/>
+              <w:left w:val="single" w:sz="6" w:space="0" w:color="BFBFBF"/>
+              <w:bottom w:val="single" w:sz="6" w:space="0" w:color="BFBFBF"/>
+              <w:right w:val="single" w:sz="6" w:space="0" w:color="BFBFBF"/>
+            </w:tcBorders>
+            <w:tcMar>
+              <w:top w:w="75" w:type="dxa"/>
+              <w:left w:w="210" w:type="dxa"/>
+              <w:bottom w:w="60" w:type="dxa"/>
+              <w:right w:w="210" w:type="dxa"/>
+            </w:tcMar>
+            <w:vAlign w:val="center"/>
+            <w:hideMark/>
+          </w:tcPr>
+          <w:p>
+            <w:pPr>
+              <w:spacing w:after="0" w:line="270" w:lineRule="atLeast"/>
+              <w:rPr>
+                <w:sz w:val="21"/>
+                <w:szCs w:val="21"/>
+              </w:rPr>
+            </w:pPr>
+            <w:r>
+              <w:rPr>
+                <w:sz w:val="21"/>
+                <w:szCs w:val="21"/>
+              </w:rPr>
+              <w:t>256Mb</w:t>
+            </w:r>
+          </w:p>
+        </w:tc>
+      </w:tr>
+      <w:tr>
+        <w:tc>
+          <w:tcPr>
+            <w:tcW w:w="0" w:type="auto"/>
+            <w:tcBorders>
+              <w:top w:val="single" w:sz="6" w:space="0" w:color="BFBFBF"/>
+              <w:left w:val="single" w:sz="6" w:space="0" w:color="BFBFBF"/>
+              <w:bottom w:val="single" w:sz="6" w:space="0" w:color="BFBFBF"/>
+              <w:right w:val="single" w:sz="6" w:space="0" w:color="BFBFBF"/>
+            </w:tcBorders>
+            <w:tcMar>
+              <w:top w:w="75" w:type="dxa"/>
+              <w:left w:w="210" w:type="dxa"/>
+              <w:bottom w:w="60" w:type="dxa"/>
+              <w:right w:w="210" w:type="dxa"/>
+            </w:tcMar>
+            <w:vAlign w:val="center"/>
+            <w:hideMark/>
+          </w:tcPr>
+          <w:p>
+            <w:pPr>
+              <w:spacing w:after="0" w:line="270" w:lineRule="atLeast"/>
+              <w:rPr>
+                <w:sz w:val="21"/>
+                <w:szCs w:val="21"/>
+              </w:rPr>
+            </w:pPr>
+            <w:r>
+              <w:rPr>
+                <w:sz w:val="21"/>
+                <w:szCs w:val="21"/>
+              </w:rPr>
+              <w:t>Ввод</w:t>
+            </w:r>
+          </w:p>
+        </w:tc>
+        <w:tc>
+          <w:tcPr>
+            <w:tcW w:w="0" w:type="auto"/>
+            <w:tcBorders>
+              <w:top w:val="single" w:sz="6" w:space="0" w:color="BFBFBF"/>
+              <w:left w:val="single" w:sz="6" w:space="0" w:color="BFBFBF"/>
+              <w:bottom w:val="single" w:sz="6" w:space="0" w:color="BFBFBF"/>
+              <w:right w:val="single" w:sz="6" w:space="0" w:color="BFBFBF"/>
+            </w:tcBorders>
+            <w:tcMar>
+              <w:top w:w="75" w:type="dxa"/>
+              <w:left w:w="210" w:type="dxa"/>
+              <w:bottom w:w="60" w:type="dxa"/>
+              <w:right w:w="210" w:type="dxa"/>
+            </w:tcMar>
+            <w:vAlign w:val="center"/>
+            <w:hideMark/>
+          </w:tcPr>
+          <w:p>
+            <w:pPr>
+              <w:spacing w:after="0" w:line="270" w:lineRule="atLeast"/>
+              <w:rPr>
+                <w:sz w:val="21"/>
+                <w:szCs w:val="21"/>
+              </w:rPr>
+            </w:pPr>
+            <w:r>
+              <w:rPr>
+                <w:sz w:val="21"/>
+                <w:szCs w:val="21"/>
+              </w:rPr>
+              <w:t>стандартный ввод или input.txt</w:t>
+            </w:r>
+          </w:p>
+        </w:tc>
+      </w:tr>
+      <w:tr>
+        <w:trPr>
+          <w:trHeight w:val="20"/>
+        </w:trPr>
+        <w:tc>
+          <w:tcPr>
+            <w:tcW w:w="0" w:type="auto"/>
+            <w:tcBorders>
+              <w:top w:val="single" w:sz="6" w:space="0" w:color="BFBFBF"/>
+              <w:left w:val="single" w:sz="6" w:space="0" w:color="BFBFBF"/>
+              <w:bottom w:val="single" w:sz="6" w:space="0" w:color="BFBFBF"/>
+              <w:right w:val="single" w:sz="6" w:space="0" w:color="BFBFBF"/>
+            </w:tcBorders>
+            <w:tcMar>
+              <w:top w:w="75" w:type="dxa"/>
+              <w:left w:w="210" w:type="dxa"/>
+              <w:bottom w:w="60" w:type="dxa"/>
+              <w:right w:w="210" w:type="dxa"/>
+            </w:tcMar>
+            <w:vAlign w:val="center"/>
+            <w:hideMark/>
+          </w:tcPr>
+          <w:p>
+            <w:pPr>
+              <w:spacing w:after="0" w:line="270" w:lineRule="atLeast"/>
+              <w:rPr>
+                <w:sz w:val="21"/>
+                <w:szCs w:val="21"/>
+              </w:rPr>
+            </w:pPr>
+            <w:r>
+              <w:rPr>
+                <w:sz w:val="21"/>
+                <w:szCs w:val="21"/>
+              </w:rPr>
+              <w:t>Вывод</w:t>
+            </w:r>
+          </w:p>
+        </w:tc>
+        <w:tc>
+          <w:tcPr>
+            <w:tcW w:w="0" w:type="auto"/>
+            <w:tcBorders>
+              <w:top w:val="single" w:sz="6" w:space="0" w:color="BFBFBF"/>
+              <w:left w:val="single" w:sz="6" w:space="0" w:color="BFBFBF"/>
+              <w:bottom w:val="single" w:sz="6" w:space="0" w:color="BFBFBF"/>
+              <w:right w:val="single" w:sz="6" w:space="0" w:color="BFBFBF"/>
+            </w:tcBorders>
+            <w:tcMar>
+              <w:top w:w="75" w:type="dxa"/>
+              <w:left w:w="210" w:type="dxa"/>
+              <w:bottom w:w="60" w:type="dxa"/>
+              <w:right w:w="210" w:type="dxa"/>
+            </w:tcMar>
+            <w:vAlign w:val="center"/>
+            <w:hideMark/>
+          </w:tcPr>
+          <w:p>
+            <w:pPr>
+              <w:spacing w:after="0" w:line="270" w:lineRule="atLeast"/>
+              <w:rPr>
+                <w:sz w:val="21"/>
+                <w:szCs w:val="21"/>
+              </w:rPr>
+            </w:pPr>
+            <w:r>
+              <w:rPr>
+                <w:sz w:val="21"/>
+                <w:szCs w:val="21"/>
+              </w:rPr>
+              <w:t>стандартный вывод или output.txt</w:t>
+            </w:r>
+          </w:p>
+        </w:tc>
+      </w:tr>
+    </w:tbl>
+    <w:p>
+      <w:pPr>
+        <w:shd w:val="clear" w:color="auto" w:fill="FFFFFF"/>
+        <w:spacing w:after="0" w:line="300" w:lineRule="atLeast"/>
+        <w:rPr>
+          <w:rFonts w:ascii="Arial" w:hAnsi="Arial" w:cs="Arial"/>
+          <w:color w:val="000000"/>
+          <w:sz w:val="21"/>
+          <w:szCs w:val="21"/>
+        </w:rPr>
+      </w:pPr>
+      <w:r>
+        <w:rPr>
+          <w:rFonts w:ascii="Arial" w:hAnsi="Arial" w:cs="Arial"/>
+          <w:color w:val="000000"/>
+          <w:sz w:val="21"/>
+          <w:szCs w:val="21"/>
+        </w:rPr>
+        <w:t>У Васи есть массив </w:t>
+      </w:r>
+      <w:r>
+        <w:rPr>
+          <w:rStyle w:val="mjx-char"/>
+          <w:rFonts w:ascii="MJXc-TeX-math-Iw" w:hAnsi="MJXc-TeX-math-Iw" w:cs="Arial"/>
+          <w:color w:val="000000"/>
+          <w:sz w:val="25"/>
+          <w:szCs w:val="25"/>
+          <w:bdr w:val="none" w:sz="0" w:space="0" w:color="auto" w:frame="1"/>
+        </w:rPr>
+        <w:t>A</w:t>
+      </w:r>
+      <w:r>
+        <w:rPr>
+          <w:rFonts w:ascii="Arial" w:hAnsi="Arial" w:cs="Arial"/>
+          <w:color w:val="000000"/>
+          <w:sz w:val="21"/>
+          <w:szCs w:val="21"/>
+        </w:rPr>
+        <w:t> длины </w:t>
+      </w:r>
+      <w:r>
+        <w:rPr>
+          <w:rStyle w:val="mjx-char"/>
+          <w:rFonts w:ascii="MJXc-TeX-math-Iw" w:hAnsi="MJXc-TeX-math-Iw" w:cs="Arial"/>
+          <w:color w:val="000000"/>
+          <w:sz w:val="25"/>
+          <w:szCs w:val="25"/>
+          <w:bdr w:val="none" w:sz="0" w:space="0" w:color="auto" w:frame="1"/>
+        </w:rPr>
+        <w:t>N</w:t>
+      </w:r>
+      <w:r>
+        <w:rPr>
+          <w:rFonts w:ascii="Arial" w:hAnsi="Arial" w:cs="Arial"/>
+          <w:color w:val="000000"/>
+          <w:sz w:val="21"/>
+          <w:szCs w:val="21"/>
+        </w:rPr>
+        <w:t> из неотрицательных целых чисел и число </w:t>
+      </w:r>
+      <w:r>
+        <w:rPr>
+          <w:rStyle w:val="mjx-char"/>
+          <w:rFonts w:ascii="MJXc-TeX-math-Iw" w:hAnsi="MJXc-TeX-math-Iw" w:cs="Arial"/>
+          <w:color w:val="000000"/>
+          <w:sz w:val="25"/>
+          <w:szCs w:val="25"/>
+          <w:bdr w:val="none" w:sz="0" w:space="0" w:color="auto" w:frame="1"/>
+        </w:rPr>
+        <w:t>M</w:t>
+      </w:r>
+      <w:r>
+        <w:rPr>
+          <w:rFonts w:ascii="Arial" w:hAnsi="Arial" w:cs="Arial"/>
+          <w:color w:val="000000"/>
+          <w:sz w:val="21"/>
+          <w:szCs w:val="21"/>
+        </w:rPr>
+        <w:t>. Необходимо выбрать ровно </w:t>
+      </w:r>
+      <w:r>
+        <w:rPr>
+          <w:rStyle w:val="mjx-char"/>
+          <w:rFonts w:ascii="MJXc-TeX-math-Iw" w:hAnsi="MJXc-TeX-math-Iw" w:cs="Arial"/>
+          <w:color w:val="000000"/>
+          <w:sz w:val="25"/>
+          <w:szCs w:val="25"/>
+          <w:bdr w:val="none" w:sz="0" w:space="0" w:color="auto" w:frame="1"/>
+        </w:rPr>
+        <w:t>K</w:t>
+      </w:r>
+      <w:r>
+        <w:rPr>
+          <w:rFonts w:ascii="Arial" w:hAnsi="Arial" w:cs="Arial"/>
+          <w:color w:val="000000"/>
+          <w:sz w:val="21"/>
+          <w:szCs w:val="21"/>
+        </w:rPr>
+        <w:t> элементов массива </w:t>
+      </w:r>
+      <w:r>
+        <w:rPr>
+          <w:rStyle w:val="mjx-char"/>
+          <w:rFonts w:ascii="MJXc-TeX-math-Iw" w:hAnsi="MJXc-TeX-math-Iw" w:cs="Arial"/>
+          <w:color w:val="000000"/>
+          <w:sz w:val="25"/>
+          <w:szCs w:val="25"/>
+          <w:bdr w:val="none" w:sz="0" w:space="0" w:color="auto" w:frame="1"/>
+        </w:rPr>
+        <w:t>A</w:t>
+      </w:r>
+      <w:r>
+        <w:rPr>
+          <w:rFonts w:ascii="Arial" w:hAnsi="Arial" w:cs="Arial"/>
+          <w:color w:val="000000"/>
+          <w:sz w:val="21"/>
+          <w:szCs w:val="21"/>
+        </w:rPr>
+        <w:t>, чтобы их произведение было в точности равно </w:t>
+      </w:r>
+      <w:r>
+        <w:rPr>
+          <w:rStyle w:val="mjx-char"/>
+          <w:rFonts w:ascii="MJXc-TeX-math-Iw" w:hAnsi="MJXc-TeX-math-Iw" w:cs="Arial"/>
+          <w:color w:val="000000"/>
+          <w:sz w:val="25"/>
+          <w:szCs w:val="25"/>
+          <w:bdr w:val="none" w:sz="0" w:space="0" w:color="auto" w:frame="1"/>
+        </w:rPr>
+        <w:t>M</w:t>
+      </w:r>
+      <w:r>
+        <w:rPr>
+          <w:rFonts w:ascii="Arial" w:hAnsi="Arial" w:cs="Arial"/>
+          <w:color w:val="000000"/>
+          <w:sz w:val="21"/>
+          <w:szCs w:val="21"/>
+        </w:rPr>
+        <w:t>.</w:t>
+      </w:r>
+    </w:p>
+    <w:p>
+      <w:pPr>
+        <w:pStyle w:val="2"/>
+        <w:shd w:val="clear" w:color="auto" w:fill="FFFFFF"/>
+        <w:spacing w:before="0" w:beforeAutospacing="0" w:after="0" w:afterAutospacing="0" w:line="450" w:lineRule="atLeast"/>
+        <w:rPr>
+          <w:rFonts w:ascii="Arial" w:hAnsi="Arial" w:cs="Arial"/>
+          <w:b w:val="0"/>
+          <w:bCs w:val="0"/>
+          <w:color w:val="000000"/>
+          <w:sz w:val="38"/>
+          <w:szCs w:val="38"/>
+        </w:rPr>
+      </w:pPr>
+      <w:r>
+        <w:rPr>
+          <w:rFonts w:ascii="Arial" w:hAnsi="Arial" w:cs="Arial"/>
+          <w:b w:val="0"/>
+          <w:bCs w:val="0"/>
+          <w:color w:val="000000"/>
+          <w:sz w:val="38"/>
+          <w:szCs w:val="38"/>
+        </w:rPr>
+        <w:t>Формат ввода</w:t>
+      </w:r>
+    </w:p>
+    <w:p>
+      <w:pPr>
+        <w:shd w:val="clear" w:color="auto" w:fill="FFFFFF"/>
+        <w:spacing w:after="0" w:line="300" w:lineRule="atLeast"/>
+        <w:rPr>
+          <w:rFonts w:ascii="Arial" w:hAnsi="Arial" w:cs="Arial"/>
+          <w:color w:val="000000"/>
+          <w:sz w:val="21"/>
+          <w:szCs w:val="21"/>
+        </w:rPr>
+      </w:pPr>
+      <w:r>
+        <w:rPr>
+          <w:rFonts w:ascii="Arial" w:hAnsi="Arial" w:cs="Arial"/>
+          <w:color w:val="000000"/>
+          <w:sz w:val="21"/>
+          <w:szCs w:val="21"/>
+        </w:rPr>
+        <w:t>Первая строка входного файла содержит три числа </w:t>
+      </w:r>
+      <w:r>
+        <w:rPr>
+          <w:rStyle w:val="mjx-char"/>
+          <w:rFonts w:ascii="MJXc-TeX-math-Iw" w:hAnsi="MJXc-TeX-math-Iw" w:cs="Arial"/>
+          <w:color w:val="000000"/>
+          <w:sz w:val="25"/>
+          <w:szCs w:val="25"/>
+          <w:bdr w:val="none" w:sz="0" w:space="0" w:color="auto" w:frame="1"/>
+        </w:rPr>
+        <w:t>N</w:t>
+      </w:r>
+      <w:r>
+        <w:rPr>
+          <w:rFonts w:ascii="Arial" w:hAnsi="Arial" w:cs="Arial"/>
+          <w:color w:val="000000"/>
+          <w:sz w:val="21"/>
+          <w:szCs w:val="21"/>
+        </w:rPr>
+        <w:t>, </w:t>
+      </w:r>
+      <w:r>
+        <w:rPr>
+          <w:rStyle w:val="mjx-char"/>
+          <w:rFonts w:ascii="MJXc-TeX-math-Iw" w:hAnsi="MJXc-TeX-math-Iw" w:cs="Arial"/>
+          <w:color w:val="000000"/>
+          <w:sz w:val="25"/>
+          <w:szCs w:val="25"/>
+          <w:bdr w:val="none" w:sz="0" w:space="0" w:color="auto" w:frame="1"/>
+        </w:rPr>
+        <w:t>M</w:t>
+      </w:r>
+      <w:r>
+        <w:rPr>
+          <w:rFonts w:ascii="Arial" w:hAnsi="Arial" w:cs="Arial"/>
+          <w:color w:val="000000"/>
+          <w:sz w:val="21"/>
+          <w:szCs w:val="21"/>
+        </w:rPr>
+        <w:t>, </w:t>
+      </w:r>
+      <w:r>
+        <w:rPr>
+          <w:rStyle w:val="mjx-char"/>
+          <w:rFonts w:ascii="MJXc-TeX-math-Iw" w:hAnsi="MJXc-TeX-math-Iw" w:cs="Arial"/>
+          <w:color w:val="000000"/>
+          <w:sz w:val="25"/>
+          <w:szCs w:val="25"/>
+          <w:bdr w:val="none" w:sz="0" w:space="0" w:color="auto" w:frame="1"/>
+        </w:rPr>
+        <w:t>K</w:t>
+      </w:r>
+      <w:r>
+        <w:rPr>
+          <w:rStyle w:val="mjx-char"/>
+          <w:rFonts w:ascii="MJXc-TeX-main-Rw" w:hAnsi="MJXc-TeX-main-Rw" w:cs="Arial"/>
+          <w:color w:val="000000"/>
+          <w:sz w:val="25"/>
+          <w:szCs w:val="25"/>
+          <w:bdr w:val="none" w:sz="0" w:space="0" w:color="auto" w:frame="1"/>
+        </w:rPr>
+        <w:t>(1≤</w:t>
+      </w:r>
+      <w:r>
+        <w:rPr>
+          <w:rStyle w:val="mjx-char"/>
+          <w:rFonts w:ascii="MJXc-TeX-math-Iw" w:hAnsi="MJXc-TeX-math-Iw" w:cs="Arial"/>
+          <w:color w:val="000000"/>
+          <w:sz w:val="25"/>
+          <w:szCs w:val="25"/>
+          <w:bdr w:val="none" w:sz="0" w:space="0" w:color="auto" w:frame="1"/>
+        </w:rPr>
+        <w:t>K</w:t>
+      </w:r>
+      <w:r>
+        <w:rPr>
+          <w:rStyle w:val="mjx-char"/>
+          <w:rFonts w:ascii="MJXc-TeX-main-Rw" w:hAnsi="MJXc-TeX-main-Rw" w:cs="Arial"/>
+          <w:color w:val="000000"/>
+          <w:sz w:val="25"/>
+          <w:szCs w:val="25"/>
+          <w:bdr w:val="none" w:sz="0" w:space="0" w:color="auto" w:frame="1"/>
+        </w:rPr>
+        <w:t>≤</w:t>
+      </w:r>
+      <w:r>
+        <w:rPr>
+          <w:rStyle w:val="mjx-char"/>
+          <w:rFonts w:ascii="MJXc-TeX-math-Iw" w:hAnsi="MJXc-TeX-math-Iw" w:cs="Arial"/>
+          <w:color w:val="000000"/>
+          <w:sz w:val="25"/>
+          <w:szCs w:val="25"/>
+          <w:bdr w:val="none" w:sz="0" w:space="0" w:color="auto" w:frame="1"/>
+        </w:rPr>
+        <w:t>N</w:t>
+      </w:r>
+      <w:r>
+        <w:rPr>
+          <w:rStyle w:val="mjx-char"/>
+          <w:rFonts w:ascii="MJXc-TeX-main-Rw" w:hAnsi="MJXc-TeX-main-Rw" w:cs="Arial"/>
+          <w:color w:val="000000"/>
+          <w:sz w:val="25"/>
+          <w:szCs w:val="25"/>
+          <w:bdr w:val="none" w:sz="0" w:space="0" w:color="auto" w:frame="1"/>
+        </w:rPr>
+        <w:t>≤5000</w:t>
+      </w:r>
+      <w:r>
+        <w:rPr>
+          <w:rFonts w:ascii="Arial" w:hAnsi="Arial" w:cs="Arial"/>
+          <w:color w:val="000000"/>
+          <w:sz w:val="21"/>
+          <w:szCs w:val="21"/>
+        </w:rPr>
+        <w:t>,</w:t>
+      </w:r>
+      <w:r>
+        <w:rPr>
+          <w:rStyle w:val="mjx-char"/>
+          <w:rFonts w:ascii="MJXc-TeX-main-Rw" w:hAnsi="MJXc-TeX-main-Rw" w:cs="Arial"/>
+          <w:color w:val="000000"/>
+          <w:sz w:val="25"/>
+          <w:szCs w:val="25"/>
+          <w:bdr w:val="none" w:sz="0" w:space="0" w:color="auto" w:frame="1"/>
+        </w:rPr>
+        <w:t>0≤</w:t>
+      </w:r>
+      <w:r>
+        <w:rPr>
+          <w:rStyle w:val="mjx-char"/>
+          <w:rFonts w:ascii="MJXc-TeX-math-Iw" w:hAnsi="MJXc-TeX-math-Iw" w:cs="Arial"/>
+          <w:color w:val="000000"/>
+          <w:sz w:val="25"/>
+          <w:szCs w:val="25"/>
+          <w:bdr w:val="none" w:sz="0" w:space="0" w:color="auto" w:frame="1"/>
+        </w:rPr>
+        <w:t>M</w:t>
+      </w:r>
+      <w:r>
+        <w:rPr>
+          <w:rStyle w:val="mjx-char"/>
+          <w:rFonts w:ascii="MJXc-TeX-main-Rw" w:hAnsi="MJXc-TeX-main-Rw" w:cs="Arial"/>
+          <w:color w:val="000000"/>
+          <w:sz w:val="25"/>
+          <w:szCs w:val="25"/>
+          <w:bdr w:val="none" w:sz="0" w:space="0" w:color="auto" w:frame="1"/>
+        </w:rPr>
+        <w:t>≤10</w:t>
+      </w:r>
+      <w:r>
+        <w:rPr>
+          <w:rStyle w:val="mjx-char"/>
+          <w:rFonts w:ascii="MJXc-TeX-main-Rw" w:hAnsi="MJXc-TeX-main-Rw" w:cs="Arial"/>
+          <w:color w:val="000000"/>
+          <w:sz w:val="17"/>
+          <w:szCs w:val="17"/>
+          <w:bdr w:val="none" w:sz="0" w:space="0" w:color="auto" w:frame="1"/>
+        </w:rPr>
+        <w:t>9</w:t>
+      </w:r>
+      <w:r>
+        <w:rPr>
+          <w:rStyle w:val="mjx-char"/>
+          <w:rFonts w:ascii="MJXc-TeX-size1-Rw" w:hAnsi="MJXc-TeX-size1-Rw" w:cs="Arial"/>
+          <w:color w:val="000000"/>
+          <w:sz w:val="25"/>
+          <w:szCs w:val="25"/>
+          <w:bdr w:val="none" w:sz="0" w:space="0" w:color="auto" w:frame="1"/>
+        </w:rPr>
+        <w:t>)</w:t>
+      </w:r>
+      <w:r>
+        <w:rPr>
+          <w:rFonts w:ascii="Arial" w:hAnsi="Arial" w:cs="Arial"/>
+          <w:color w:val="000000"/>
+          <w:sz w:val="21"/>
+          <w:szCs w:val="21"/>
+        </w:rPr>
+        <w:t> – размер массива </w:t>
+      </w:r>
+      <w:r>
+        <w:rPr>
+          <w:rStyle w:val="mjx-char"/>
+          <w:rFonts w:ascii="MJXc-TeX-math-Iw" w:hAnsi="MJXc-TeX-math-Iw" w:cs="Arial"/>
+          <w:color w:val="000000"/>
+          <w:sz w:val="25"/>
+          <w:szCs w:val="25"/>
+          <w:bdr w:val="none" w:sz="0" w:space="0" w:color="auto" w:frame="1"/>
+        </w:rPr>
+        <w:t>A</w:t>
+      </w:r>
+      <w:r>
+        <w:rPr>
+          <w:rFonts w:ascii="Arial" w:hAnsi="Arial" w:cs="Arial"/>
+          <w:color w:val="000000"/>
+          <w:sz w:val="21"/>
+          <w:szCs w:val="21"/>
+        </w:rPr>
+        <w:t>, произведение, которое нужно построить, и количество выбираемых элементов соответственно.</w:t>
+      </w:r>
+    </w:p>
+    <w:p>
+      <w:pPr>
+        <w:pStyle w:val="a3"/>
+        <w:shd w:val="clear" w:color="auto" w:fill="FFFFFF"/>
+        <w:spacing w:before="0" w:beforeAutospacing="0" w:after="0" w:afterAutospacing="0" w:line="300" w:lineRule="atLeast"/>
+        <w:rPr>
+          <w:rFonts w:ascii="Arial" w:hAnsi="Arial" w:cs="Arial"/>
+          <w:color w:val="000000"/>
+          <w:sz w:val="21"/>
+          <w:szCs w:val="21"/>
+        </w:rPr>
+      </w:pPr>
+      <w:r>
+        <w:rPr>
+          <w:rFonts w:ascii="Arial" w:hAnsi="Arial" w:cs="Arial"/>
+          <w:color w:val="000000"/>
+          <w:sz w:val="21"/>
+          <w:szCs w:val="21"/>
+        </w:rPr>
+        <w:t>Вторая строка входного файла содержит </w:t>
+      </w:r>
+      <w:r>
+        <w:rPr>
+          <w:rStyle w:val="mjx-char"/>
+          <w:rFonts w:ascii="MJXc-TeX-math-Iw" w:hAnsi="MJXc-TeX-math-Iw" w:cs="Arial"/>
+          <w:color w:val="000000"/>
+          <w:sz w:val="25"/>
+          <w:szCs w:val="25"/>
+          <w:bdr w:val="none" w:sz="0" w:space="0" w:color="auto" w:frame="1"/>
+        </w:rPr>
+        <w:t>N</w:t>
+      </w:r>
+      <w:r>
+        <w:rPr>
+          <w:rFonts w:ascii="Arial" w:hAnsi="Arial" w:cs="Arial"/>
+          <w:color w:val="000000"/>
+          <w:sz w:val="21"/>
+          <w:szCs w:val="21"/>
+        </w:rPr>
+        <w:t> неотрицательных целых чисел </w:t>
+      </w:r>
+      <w:proofErr w:type="spellStart"/>
+      <w:r>
+        <w:rPr>
+          <w:rStyle w:val="mjx-char"/>
+          <w:rFonts w:ascii="MJXc-TeX-math-Iw" w:hAnsi="MJXc-TeX-math-Iw" w:cs="Arial"/>
+          <w:color w:val="000000"/>
+          <w:sz w:val="25"/>
+          <w:szCs w:val="25"/>
+          <w:bdr w:val="none" w:sz="0" w:space="0" w:color="auto" w:frame="1"/>
+        </w:rPr>
+        <w:t>A</w:t>
+      </w:r>
+      <w:r>
+        <w:rPr>
+          <w:rStyle w:val="mjx-char"/>
+          <w:rFonts w:ascii="MJXc-TeX-math-Iw" w:hAnsi="MJXc-TeX-math-Iw" w:cs="Arial"/>
+          <w:color w:val="000000"/>
+          <w:sz w:val="17"/>
+          <w:szCs w:val="17"/>
+          <w:bdr w:val="none" w:sz="0" w:space="0" w:color="auto" w:frame="1"/>
+        </w:rPr>
+        <w:t>i</w:t>
+      </w:r>
+      <w:proofErr w:type="spellEnd"/>
+      <w:r>
+        <w:rPr>
+          <w:rStyle w:val="mjx-char"/>
+          <w:rFonts w:ascii="MJXc-TeX-size1-Rw" w:hAnsi="MJXc-TeX-size1-Rw" w:cs="Arial"/>
+          <w:color w:val="000000"/>
+          <w:sz w:val="25"/>
+          <w:szCs w:val="25"/>
+          <w:bdr w:val="none" w:sz="0" w:space="0" w:color="auto" w:frame="1"/>
+        </w:rPr>
+        <w:t>(</w:t>
+      </w:r>
+      <w:r>
+        <w:rPr>
+          <w:rStyle w:val="mjx-char"/>
+          <w:rFonts w:ascii="MJXc-TeX-main-Rw" w:hAnsi="MJXc-TeX-main-Rw" w:cs="Arial"/>
+          <w:color w:val="000000"/>
+          <w:sz w:val="25"/>
+          <w:szCs w:val="25"/>
+          <w:bdr w:val="none" w:sz="0" w:space="0" w:color="auto" w:frame="1"/>
+        </w:rPr>
+        <w:t>0≤</w:t>
+      </w:r>
+      <w:r>
+        <w:rPr>
+          <w:rStyle w:val="mjx-char"/>
+          <w:rFonts w:ascii="MJXc-TeX-math-Iw" w:hAnsi="MJXc-TeX-math-Iw" w:cs="Arial"/>
+          <w:color w:val="000000"/>
+          <w:sz w:val="25"/>
+          <w:szCs w:val="25"/>
+          <w:bdr w:val="none" w:sz="0" w:space="0" w:color="auto" w:frame="1"/>
+        </w:rPr>
+        <w:t>A</w:t>
+      </w:r>
+      <w:r>
+        <w:rPr>
+          <w:rStyle w:val="mjx-char"/>
+          <w:rFonts w:ascii="MJXc-TeX-math-Iw" w:hAnsi="MJXc-TeX-math-Iw" w:cs="Arial"/>
+          <w:color w:val="000000"/>
+          <w:sz w:val="17"/>
+          <w:szCs w:val="17"/>
+          <w:bdr w:val="none" w:sz="0" w:space="0" w:color="auto" w:frame="1"/>
+        </w:rPr>
+        <w:t>i</w:t>
+      </w:r>
+      <w:r>
+        <w:rPr>
+          <w:rStyle w:val="mjx-char"/>
+          <w:rFonts w:ascii="MJXc-TeX-main-Rw" w:hAnsi="MJXc-TeX-main-Rw" w:cs="Arial"/>
+          <w:color w:val="000000"/>
+          <w:sz w:val="25"/>
+          <w:szCs w:val="25"/>
+          <w:bdr w:val="none" w:sz="0" w:space="0" w:color="auto" w:frame="1"/>
+        </w:rPr>
+        <w:t>≤10</w:t>
+      </w:r>
+      <w:r>
+        <w:rPr>
+          <w:rStyle w:val="mjx-char"/>
+          <w:rFonts w:ascii="MJXc-TeX-main-Rw" w:hAnsi="MJXc-TeX-main-Rw" w:cs="Arial"/>
+          <w:color w:val="000000"/>
+          <w:sz w:val="17"/>
+          <w:szCs w:val="17"/>
+          <w:bdr w:val="none" w:sz="0" w:space="0" w:color="auto" w:frame="1"/>
+        </w:rPr>
+        <w:t>9</w:t>
+      </w:r>
+      <w:r>
+        <w:rPr>
+          <w:rStyle w:val="mjx-char"/>
+          <w:rFonts w:ascii="MJXc-TeX-size1-Rw" w:hAnsi="MJXc-TeX-size1-Rw" w:cs="Arial"/>
+          <w:color w:val="000000"/>
+          <w:sz w:val="25"/>
+          <w:szCs w:val="25"/>
+          <w:bdr w:val="none" w:sz="0" w:space="0" w:color="auto" w:frame="1"/>
+        </w:rPr>
+        <w:t>)</w:t>
+      </w:r>
+      <w:r>
+        <w:rPr>
+          <w:rFonts w:ascii="Arial" w:hAnsi="Arial" w:cs="Arial"/>
+          <w:color w:val="000000"/>
+          <w:sz w:val="21"/>
+          <w:szCs w:val="21"/>
+        </w:rPr>
+        <w:t> – элементы массива </w:t>
+      </w:r>
+      <w:r>
+        <w:rPr>
+          <w:rStyle w:val="mjx-char"/>
+          <w:rFonts w:ascii="MJXc-TeX-math-Iw" w:hAnsi="MJXc-TeX-math-Iw" w:cs="Arial"/>
+          <w:color w:val="000000"/>
+          <w:sz w:val="25"/>
+          <w:szCs w:val="25"/>
+          <w:bdr w:val="none" w:sz="0" w:space="0" w:color="auto" w:frame="1"/>
+        </w:rPr>
+        <w:t>A</w:t>
+      </w:r>
+      <w:r>
+        <w:rPr>
+          <w:rFonts w:ascii="Arial" w:hAnsi="Arial" w:cs="Arial"/>
+          <w:color w:val="000000"/>
+          <w:sz w:val="21"/>
+          <w:szCs w:val="21"/>
+        </w:rPr>
+        <w:t>.</w:t>
+      </w:r>
+    </w:p>
+    <w:p>
+      <w:pPr>
+        <w:pStyle w:val="a3"/>
+        <w:shd w:val="clear" w:color="auto" w:fill="FFFFFF"/>
+        <w:spacing w:before="150" w:beforeAutospacing="0" w:after="0" w:afterAutospacing="0" w:line="300" w:lineRule="atLeast"/>
+        <w:rPr>
+          <w:rFonts w:ascii="Arial" w:hAnsi="Arial" w:cs="Arial"/>
+          <w:color w:val="000000"/>
+          <w:sz w:val="21"/>
+          <w:szCs w:val="21"/>
+        </w:rPr>
+      </w:pPr>
+      <w:r>
+        <w:rPr>
+          <w:rFonts w:ascii="Arial" w:hAnsi="Arial" w:cs="Arial"/>
+          <w:color w:val="000000"/>
+          <w:sz w:val="21"/>
+          <w:szCs w:val="21"/>
+        </w:rPr>
+        <w:t>Гарантируется, что ответ всегда существует.</w:t>
+      </w:r>
+    </w:p>
+    <w:p>
+      <w:pPr>
+        <w:pStyle w:val="2"/>
+        <w:shd w:val="clear" w:color="auto" w:fill="FFFFFF"/>
+        <w:spacing w:before="0" w:beforeAutospacing="0" w:after="0" w:afterAutospacing="0" w:line="450" w:lineRule="atLeast"/>
+        <w:rPr>
+          <w:rFonts w:ascii="Arial" w:hAnsi="Arial" w:cs="Arial"/>
+          <w:b w:val="0"/>
+          <w:bCs w:val="0"/>
+          <w:color w:val="000000"/>
+          <w:sz w:val="38"/>
+          <w:szCs w:val="38"/>
+        </w:rPr>
+      </w:pPr>
+      <w:r>
+        <w:rPr>
+          <w:rFonts w:ascii="Arial" w:hAnsi="Arial" w:cs="Arial"/>
+          <w:b w:val="0"/>
+          <w:bCs w:val="0"/>
+          <w:color w:val="000000"/>
+          <w:sz w:val="38"/>
+          <w:szCs w:val="38"/>
+        </w:rPr>
+        <w:t>Формат вывода</w:t>
+      </w:r>
+    </w:p>
+    <w:p>
+      <w:pPr>
+        <w:shd w:val="clear" w:color="auto" w:fill="FFFFFF"/>
+        <w:spacing w:after="0" w:line="300" w:lineRule="atLeast"/>
+        <w:rPr>
+          <w:rFonts w:ascii="Arial" w:hAnsi="Arial" w:cs="Arial"/>
+          <w:color w:val="000000"/>
+          <w:sz w:val="21"/>
+          <w:szCs w:val="21"/>
+        </w:rPr>
+      </w:pPr>
+      <w:r>
+        <w:rPr>
+          <w:rFonts w:ascii="Arial" w:hAnsi="Arial" w:cs="Arial"/>
+          <w:color w:val="000000"/>
+          <w:sz w:val="21"/>
+          <w:szCs w:val="21"/>
+        </w:rPr>
+        <w:t>Выведите </w:t>
+      </w:r>
+      <w:r>
+        <w:rPr>
+          <w:rStyle w:val="mjx-char"/>
+          <w:rFonts w:ascii="MJXc-TeX-math-Iw" w:hAnsi="MJXc-TeX-math-Iw" w:cs="Arial"/>
+          <w:color w:val="000000"/>
+          <w:sz w:val="25"/>
+          <w:szCs w:val="25"/>
+          <w:bdr w:val="none" w:sz="0" w:space="0" w:color="auto" w:frame="1"/>
+        </w:rPr>
+        <w:t>K</w:t>
+      </w:r>
+      <w:r>
+        <w:rPr>
+          <w:rFonts w:ascii="Arial" w:hAnsi="Arial" w:cs="Arial"/>
+          <w:color w:val="000000"/>
+          <w:sz w:val="21"/>
+          <w:szCs w:val="21"/>
+        </w:rPr>
+        <w:t> различных натуральных чисел – индексы выбранных элементов массива </w:t>
+      </w:r>
+      <w:r>
+        <w:rPr>
+          <w:rStyle w:val="mjx-char"/>
+          <w:rFonts w:ascii="MJXc-TeX-math-Iw" w:hAnsi="MJXc-TeX-math-Iw" w:cs="Arial"/>
+          <w:color w:val="000000"/>
+          <w:sz w:val="25"/>
+          <w:szCs w:val="25"/>
+          <w:bdr w:val="none" w:sz="0" w:space="0" w:color="auto" w:frame="1"/>
+        </w:rPr>
+        <w:t>A</w:t>
+      </w:r>
+      <w:r>
+        <w:rPr>
+          <w:rFonts w:ascii="Arial" w:hAnsi="Arial" w:cs="Arial"/>
+          <w:color w:val="000000"/>
+          <w:sz w:val="21"/>
+          <w:szCs w:val="21"/>
+        </w:rPr>
+        <w:t>. Если решений несколько, выведите любое. Индексы можно выводить в произвольном порядке.</w:t>
+      </w:r>
+    </w:p>
+    <w:p>
+      <w:pPr>
+        <w:shd w:val="clear" w:color="auto" w:fill="FFFFFF"/>
+        <w:spacing w:line="300" w:lineRule="atLeast"/>
+        <w:rPr>
+          <w:rFonts w:ascii="Arial" w:hAnsi="Arial" w:cs="Arial"/>
+          <w:color w:val="000000"/>
+          <w:sz w:val="21"/>
+          <w:szCs w:val="21"/>
+        </w:rPr>
+      </w:pPr>
+    </w:p>
+    <w:p>
+      <w:pPr>
+        <w:pStyle w:val="3"/>
+        <w:shd w:val="clear" w:color="auto" w:fill="FFFFFF"/>
+        <w:spacing w:before="450" w:after="150" w:line="375" w:lineRule="atLeast"/>
+        <w:rPr>
+          <w:rFonts w:ascii="Arial" w:hAnsi="Arial" w:cs="Arial"/>
+          <w:color w:val="000000"/>
+          <w:sz w:val="30"/>
+          <w:szCs w:val="30"/>
+        </w:rPr>
+      </w:pPr>
+      <w:r>
+        <w:rPr>
+          <w:rFonts w:ascii="Arial" w:hAnsi="Arial" w:cs="Arial"/>
+          <w:b/>
+          <w:bCs/>
+          <w:color w:val="000000"/>
+          <w:sz w:val="30"/>
+          <w:szCs w:val="30"/>
+        </w:rPr>
+        <w:t>Пример 1</w:t>
+      </w:r>
+    </w:p>
+    <w:tbl>
+      <w:tblPr>
+        <w:tblW w:w="9375" w:type="dxa"/>
+        <w:tblInd w:w="-210" w:type="dxa"/>
+        <w:shd w:val="clear" w:color="auto" w:fill="FFFFFF"/>
+        <w:tblCellMar>
+          <w:left w:w="0" w:type="dxa"/>
+          <w:right w:w="0" w:type="dxa"/>
+        </w:tblCellMar>
+        <w:tblLook w:val="04A0" w:firstRow="1" w:lastRow="0" w:firstColumn="1" w:lastColumn="0" w:noHBand="0" w:noVBand="1"/>
+      </w:tblPr>
+      <w:tblGrid>
+        <w:gridCol w:w="4696"/>
+        <w:gridCol w:w="4679"/>
+      </w:tblGrid>
+      <w:tr>
+        <w:trPr>
+          <w:tblHeader/>
+        </w:trPr>
+        <w:tc>
+          <w:tcPr>
+            <w:tcW w:w="4335" w:type="dxa"/>
+            <w:tcBorders>
+              <w:top w:val="nil"/>
+              <w:left w:val="nil"/>
+              <w:bottom w:val="nil"/>
+              <w:right w:val="nil"/>
+            </w:tcBorders>
+            <w:shd w:val="clear" w:color="auto" w:fill="FFFFFF"/>
+            <w:tcMar>
+              <w:top w:w="75" w:type="dxa"/>
+              <w:left w:w="210" w:type="dxa"/>
+              <w:bottom w:w="90" w:type="dxa"/>
+              <w:right w:w="150" w:type="dxa"/>
+            </w:tcMar>
+            <w:hideMark/>
+          </w:tcPr>
+          <w:p>
+            <w:pPr>
+              <w:spacing w:line="300" w:lineRule="atLeast"/>
+              <w:rPr>
+                <w:rFonts w:ascii="Arial" w:hAnsi="Arial" w:cs="Arial"/>
+                <w:b/>
+                <w:bCs/>
+                <w:color w:val="000000"/>
+                <w:sz w:val="23"/>
+                <w:szCs w:val="23"/>
+              </w:rPr>
+            </w:pPr>
+            <w:r>
+              <w:rPr>
+                <w:rFonts w:ascii="Arial" w:hAnsi="Arial" w:cs="Arial"/>
+                <w:b/>
+                <w:bCs/>
+                <w:color w:val="000000"/>
+                <w:sz w:val="23"/>
+                <w:szCs w:val="23"/>
+              </w:rPr>
+              <w:t>Ввод</w:t>
+            </w:r>
+          </w:p>
+        </w:tc>
+        <w:tc>
+          <w:tcPr>
+            <w:tcW w:w="4320" w:type="dxa"/>
+            <w:tcBorders>
+              <w:top w:val="nil"/>
+              <w:left w:val="nil"/>
+              <w:bottom w:val="nil"/>
+              <w:right w:val="nil"/>
+            </w:tcBorders>
+            <w:shd w:val="clear" w:color="auto" w:fill="FFFFFF"/>
+            <w:tcMar>
+              <w:top w:w="75" w:type="dxa"/>
+              <w:left w:w="210" w:type="dxa"/>
+              <w:bottom w:w="90" w:type="dxa"/>
+              <w:right w:w="150" w:type="dxa"/>
+            </w:tcMar>
+            <w:hideMark/>
+          </w:tcPr>
+          <w:p>
+            <w:pPr>
+              <w:spacing w:line="300" w:lineRule="atLeast"/>
+              <w:rPr>
+                <w:rFonts w:ascii="Arial" w:hAnsi="Arial" w:cs="Arial"/>
+                <w:b/>
+                <w:bCs/>
+                <w:color w:val="000000"/>
+                <w:sz w:val="23"/>
+                <w:szCs w:val="23"/>
+              </w:rPr>
+            </w:pPr>
+            <w:r>
+              <w:rPr>
+                <w:rFonts w:ascii="Arial" w:hAnsi="Arial" w:cs="Arial"/>
+                <w:b/>
+                <w:bCs/>
+                <w:color w:val="000000"/>
+                <w:sz w:val="23"/>
+                <w:szCs w:val="23"/>
+              </w:rPr>
+              <w:t>Вывод</w:t>
+            </w:r>
+          </w:p>
+        </w:tc>
+      </w:tr>
+      <w:tr>
+        <w:tc>
+          <w:tcPr>
+            <w:tcW w:w="4335" w:type="dxa"/>
+            <w:tcBorders>
+              <w:top w:val="nil"/>
+              <w:left w:val="nil"/>
+              <w:bottom w:val="nil"/>
+              <w:right w:val="nil"/>
+            </w:tcBorders>
+            <w:shd w:val="clear" w:color="auto" w:fill="FFFFFF"/>
+            <w:tcMar>
+              <w:top w:w="75" w:type="dxa"/>
+              <w:left w:w="210" w:type="dxa"/>
+              <w:bottom w:w="60" w:type="dxa"/>
+              <w:right w:w="150" w:type="dxa"/>
+            </w:tcMar>
+            <w:hideMark/>
+          </w:tcPr>
+          <w:p>
+            <w:pPr>
+              <w:pStyle w:val="HTML"/>
+              <w:spacing w:before="60" w:after="60" w:line="408" w:lineRule="atLeast"/>
+              <w:rPr>
+                <w:color w:val="000000"/>
+                <w:sz w:val="21"/>
+                <w:szCs w:val="21"/>
+              </w:rPr>
+            </w:pPr>
+            <w:r>
+              <w:rPr>
+                <w:color w:val="000000"/>
+                <w:sz w:val="21"/>
+                <w:szCs w:val="21"/>
+              </w:rPr>
+              <w:t>7 27 2</w:t>
+            </w:r>
+          </w:p>
+          <w:p>
+            <w:pPr>
+              <w:pStyle w:val="HTML"/>
+              <w:spacing w:before="60" w:after="60" w:line="408" w:lineRule="atLeast"/>
+              <w:rPr>
+                <w:color w:val="000000"/>
+                <w:sz w:val="21"/>
+                <w:szCs w:val="21"/>
+              </w:rPr>
+            </w:pPr>
+            <w:r>
+              <w:rPr>
+                <w:color w:val="000000"/>
+                <w:sz w:val="21"/>
+                <w:szCs w:val="21"/>
+              </w:rPr>
+              <w:t>9 1 1 27 3 27 3</w:t>
+            </w:r>
+          </w:p>
+          <w:p>
+            <w:pPr>
+              <w:rPr>
+                <w:rFonts w:ascii="Arial" w:hAnsi="Arial" w:cs="Arial"/>
+                <w:b/>
+                <w:bCs/>
+                <w:color w:val="000000"/>
+                <w:sz w:val="23"/>
+                <w:szCs w:val="23"/>
+              </w:rPr>
+            </w:pPr>
+          </w:p>
+        </w:tc>
+        <w:tc>
+          <w:tcPr>
+            <w:tcW w:w="4320" w:type="dxa"/>
+            <w:tcBorders>
+              <w:top w:val="nil"/>
+              <w:left w:val="nil"/>
+              <w:bottom w:val="nil"/>
+              <w:right w:val="nil"/>
+            </w:tcBorders>
+            <w:shd w:val="clear" w:color="auto" w:fill="FFFFFF"/>
+            <w:tcMar>
+              <w:top w:w="75" w:type="dxa"/>
+              <w:left w:w="210" w:type="dxa"/>
+              <w:bottom w:w="60" w:type="dxa"/>
+              <w:right w:w="150" w:type="dxa"/>
+            </w:tcMar>
+            <w:hideMark/>
+          </w:tcPr>
+          <w:p>
+            <w:pPr>
+              <w:pStyle w:val="HTML"/>
+              <w:spacing w:before="60" w:after="60" w:line="408" w:lineRule="atLeast"/>
+              <w:rPr>
+                <w:color w:val="000000"/>
+                <w:sz w:val="21"/>
+                <w:szCs w:val="21"/>
+              </w:rPr>
+            </w:pPr>
+            <w:r>
+              <w:rPr>
+                <w:color w:val="000000"/>
+                <w:sz w:val="21"/>
+                <w:szCs w:val="21"/>
+              </w:rPr>
+              <w:t xml:space="preserve">4 2 </w:t>
+            </w:r>
+          </w:p>
+          <w:p>
+            <w:pPr>
+              <w:rPr>
+                <w:sz w:val="20"/>
+                <w:szCs w:val="20"/>
+              </w:rPr>
+            </w:pPr>
+          </w:p>
+        </w:tc>
+      </w:tr>
+    </w:tbl>
+    <w:p>
+      <w:pPr>
+        <w:pStyle w:val="3"/>
+        <w:shd w:val="clear" w:color="auto" w:fill="FFFFFF"/>
+        <w:spacing w:before="450" w:after="150" w:line="375" w:lineRule="atLeast"/>
+        <w:rPr>
+          <w:rFonts w:ascii="Arial" w:hAnsi="Arial" w:cs="Arial"/>
+          <w:color w:val="000000"/>
+          <w:sz w:val="30"/>
+          <w:szCs w:val="30"/>
+        </w:rPr>
+      </w:pPr>
+      <w:r>
+        <w:rPr>
+          <w:rFonts w:ascii="Arial" w:hAnsi="Arial" w:cs="Arial"/>
+          <w:b/>
+          <w:bCs/>
+          <w:color w:val="000000"/>
+          <w:sz w:val="30"/>
+          <w:szCs w:val="30"/>
+        </w:rPr>
+        <w:t>Пример 2</w:t>
+      </w:r>
+    </w:p>
+    <w:tbl>
+      <w:tblPr>
+        <w:tblW w:w="9375" w:type="dxa"/>
+        <w:tblInd w:w="-210" w:type="dxa"/>
+        <w:shd w:val="clear" w:color="auto" w:fill="FFFFFF"/>
+        <w:tblCellMar>
+          <w:left w:w="0" w:type="dxa"/>
+          <w:right w:w="0" w:type="dxa"/>
+        </w:tblCellMar>
+        <w:tblLook w:val="04A0" w:firstRow="1" w:lastRow="0" w:firstColumn="1" w:lastColumn="0" w:noHBand="0" w:noVBand="1"/>
+      </w:tblPr>
+      <w:tblGrid>
+        <w:gridCol w:w="4696"/>
+        <w:gridCol w:w="4679"/>
+      </w:tblGrid>
+      <w:tr>
+        <w:trPr>
+          <w:tblHeader/>
+        </w:trPr>
+        <w:tc>
+          <w:tcPr>
+            <w:tcW w:w="4335" w:type="dxa"/>
+            <w:tcBorders>
+              <w:top w:val="nil"/>
+              <w:left w:val="nil"/>
+              <w:bottom w:val="nil"/>
+              <w:right w:val="nil"/>
+            </w:tcBorders>
+            <w:shd w:val="clear" w:color="auto" w:fill="FFFFFF"/>
+            <w:tcMar>
+              <w:top w:w="75" w:type="dxa"/>
+              <w:left w:w="210" w:type="dxa"/>
+              <w:bottom w:w="90" w:type="dxa"/>
+              <w:right w:w="150" w:type="dxa"/>
+            </w:tcMar>
+            <w:hideMark/>
+          </w:tcPr>
+          <w:p>
+            <w:pPr>
+              <w:spacing w:line="300" w:lineRule="atLeast"/>
+              <w:rPr>
+                <w:rFonts w:ascii="Arial" w:hAnsi="Arial" w:cs="Arial"/>
+                <w:b/>
+                <w:bCs/>
+                <w:color w:val="000000"/>
+                <w:sz w:val="23"/>
+                <w:szCs w:val="23"/>
+              </w:rPr>
+            </w:pPr>
+            <w:r>
+              <w:rPr>
+                <w:rFonts w:ascii="Arial" w:hAnsi="Arial" w:cs="Arial"/>
+                <w:b/>
+                <w:bCs/>
+                <w:color w:val="000000"/>
+                <w:sz w:val="23"/>
+                <w:szCs w:val="23"/>
+              </w:rPr>
+              <w:t>Ввод</w:t>
+            </w:r>
+          </w:p>
+        </w:tc>
+        <w:tc>
+          <w:tcPr>
+            <w:tcW w:w="4320" w:type="dxa"/>
+            <w:tcBorders>
+              <w:top w:val="nil"/>
+              <w:left w:val="nil"/>
+              <w:bottom w:val="nil"/>
+              <w:right w:val="nil"/>
+            </w:tcBorders>
+            <w:shd w:val="clear" w:color="auto" w:fill="FFFFFF"/>
+            <w:tcMar>
+              <w:top w:w="75" w:type="dxa"/>
+              <w:left w:w="210" w:type="dxa"/>
+              <w:bottom w:w="90" w:type="dxa"/>
+              <w:right w:w="150" w:type="dxa"/>
+            </w:tcMar>
+            <w:hideMark/>
+          </w:tcPr>
+          <w:p>
+            <w:pPr>
+              <w:spacing w:line="300" w:lineRule="atLeast"/>
+              <w:rPr>
+                <w:rFonts w:ascii="Arial" w:hAnsi="Arial" w:cs="Arial"/>
+                <w:b/>
+                <w:bCs/>
+                <w:color w:val="000000"/>
+                <w:sz w:val="23"/>
+                <w:szCs w:val="23"/>
+              </w:rPr>
+            </w:pPr>
+            <w:r>
+              <w:rPr>
+                <w:rFonts w:ascii="Arial" w:hAnsi="Arial" w:cs="Arial"/>
+                <w:b/>
+                <w:bCs/>
+                <w:color w:val="000000"/>
+                <w:sz w:val="23"/>
+                <w:szCs w:val="23"/>
+              </w:rPr>
+              <w:t>Вывод</w:t>
+            </w:r>
+          </w:p>
+        </w:tc>
+      </w:tr>
+      <w:tr>
+        <w:tc>
+          <w:tcPr>
+            <w:tcW w:w="4335" w:type="dxa"/>
+            <w:tcBorders>
+              <w:top w:val="nil"/>
+              <w:left w:val="nil"/>
+              <w:bottom w:val="nil"/>
+              <w:right w:val="nil"/>
+            </w:tcBorders>
+            <w:shd w:val="clear" w:color="auto" w:fill="FFFFFF"/>
+            <w:tcMar>
+              <w:top w:w="75" w:type="dxa"/>
+              <w:left w:w="210" w:type="dxa"/>
+              <w:bottom w:w="60" w:type="dxa"/>
+              <w:right w:w="150" w:type="dxa"/>
+            </w:tcMar>
+            <w:hideMark/>
+          </w:tcPr>
+          <w:p>
+            <w:pPr>
+              <w:pStyle w:val="HTML"/>
+              <w:spacing w:before="60" w:after="60" w:line="408" w:lineRule="atLeast"/>
+              <w:rPr>
+                <w:color w:val="000000"/>
+                <w:sz w:val="21"/>
+                <w:szCs w:val="21"/>
+              </w:rPr>
+            </w:pPr>
+            <w:r>
+              <w:rPr>
+                <w:color w:val="000000"/>
+                <w:sz w:val="21"/>
+                <w:szCs w:val="21"/>
+              </w:rPr>
+              <w:t>7 60 4</w:t>
+            </w:r>
+          </w:p>
+          <w:p>
+            <w:pPr>
+              <w:pStyle w:val="HTML"/>
+              <w:spacing w:before="60" w:after="60" w:line="408" w:lineRule="atLeast"/>
+              <w:rPr>
+                <w:color w:val="000000"/>
+                <w:sz w:val="21"/>
+                <w:szCs w:val="21"/>
+              </w:rPr>
+            </w:pPr>
+            <w:r>
+              <w:rPr>
+                <w:color w:val="000000"/>
+                <w:sz w:val="21"/>
+                <w:szCs w:val="21"/>
+              </w:rPr>
+              <w:t>30 1 1 3 10 6 4</w:t>
+            </w:r>
+          </w:p>
+          <w:p>
+            <w:pPr>
+              <w:rPr>
+                <w:rFonts w:ascii="Arial" w:hAnsi="Arial" w:cs="Arial"/>
+                <w:b/>
+                <w:bCs/>
+                <w:color w:val="000000"/>
+                <w:sz w:val="23"/>
+                <w:szCs w:val="23"/>
+              </w:rPr>
+            </w:pPr>
+          </w:p>
+        </w:tc>
+        <w:tc>
+          <w:tcPr>
+            <w:tcW w:w="4320" w:type="dxa"/>
+            <w:tcBorders>
+              <w:top w:val="nil"/>
+              <w:left w:val="nil"/>
+              <w:bottom w:val="nil"/>
+              <w:right w:val="nil"/>
+            </w:tcBorders>
+            <w:shd w:val="clear" w:color="auto" w:fill="FFFFFF"/>
+            <w:tcMar>
+              <w:top w:w="75" w:type="dxa"/>
+              <w:left w:w="210" w:type="dxa"/>
+              <w:bottom w:w="60" w:type="dxa"/>
+              <w:right w:w="150" w:type="dxa"/>
+            </w:tcMar>
+            <w:hideMark/>
+          </w:tcPr>
+          <w:p>
+            <w:pPr>
+              <w:pStyle w:val="HTML"/>
+              <w:spacing w:before="60" w:after="60" w:line="408" w:lineRule="atLeast"/>
+              <w:rPr>
+                <w:color w:val="000000"/>
+                <w:sz w:val="21"/>
+                <w:szCs w:val="21"/>
+              </w:rPr>
+            </w:pPr>
+            <w:r>
+              <w:rPr>
+                <w:color w:val="000000"/>
+                <w:sz w:val="21"/>
+                <w:szCs w:val="21"/>
+              </w:rPr>
+              <w:t xml:space="preserve">5 6 3 2 </w:t>
+            </w:r>
+          </w:p>
+        </w:tc>
+      </w:tr>
+    </w:tbl>
+    <w:p>
+      <w:bookmarkStart w:id="0" w:name="_GoBack"/>
+      <w:bookmarkEnd w:id="0"/>
+    </w:p>
     <w:sectPr>
       <w:pgSz w:w="11906" w:h="16838"/>
       <w:pgMar w:top="1134" w:right="850" w:bottom="1134" w:left="1701" w:header="708" w:footer="708" w:gutter="0"/>
@@ -2422,6 +4994,29 @@
       <w:lang w:eastAsia="ru-RU"/>
     </w:rPr>
   </w:style>
+  <w:style w:type="paragraph" w:styleId="3">
+    <w:name w:val="heading 3"/>
+    <w:basedOn w:val="a"/>
+    <w:next w:val="a"/>
+    <w:link w:val="30"/>
+    <w:uiPriority w:val="9"/>
+    <w:semiHidden/>
+    <w:unhideWhenUsed/>
+    <w:qFormat/>
+    <w:rsid w:val="004A202F"/>
+    <w:pPr>
+      <w:keepNext/>
+      <w:keepLines/>
+      <w:spacing w:before="40" w:after="0"/>
+      <w:outlineLvl w:val="2"/>
+    </w:pPr>
+    <w:rPr>
+      <w:rFonts w:asciiTheme="majorHAnsi" w:eastAsiaTheme="majorEastAsia" w:hAnsiTheme="majorHAnsi" w:cstheme="majorBidi"/>
+      <w:color w:val="1F4D78" w:themeColor="accent1" w:themeShade="7F"/>
+      <w:sz w:val="24"/>
+      <w:szCs w:val="24"/>
+    </w:rPr>
+  </w:style>
   <w:style w:type="character" w:default="1" w:styleId="a0">
     <w:name w:val="Default Paragraph Font"/>
     <w:uiPriority w:val="1"/>
@@ -2501,6 +5096,70 @@
     <w:name w:val="mjx-char"/>
     <w:basedOn w:val="a0"/>
     <w:rsid w:val="00AF4EFF"/>
+  </w:style>
+  <w:style w:type="character" w:customStyle="1" w:styleId="30">
+    <w:name w:val="Заголовок 3 Знак"/>
+    <w:basedOn w:val="a0"/>
+    <w:link w:val="3"/>
+    <w:uiPriority w:val="9"/>
+    <w:semiHidden/>
+    <w:rsid w:val="004A202F"/>
+    <w:rPr>
+      <w:rFonts w:asciiTheme="majorHAnsi" w:eastAsiaTheme="majorEastAsia" w:hAnsiTheme="majorHAnsi" w:cstheme="majorBidi"/>
+      <w:color w:val="1F4D78" w:themeColor="accent1" w:themeShade="7F"/>
+      <w:sz w:val="24"/>
+      <w:szCs w:val="24"/>
+    </w:rPr>
+  </w:style>
+  <w:style w:type="paragraph" w:styleId="HTML">
+    <w:name w:val="HTML Preformatted"/>
+    <w:basedOn w:val="a"/>
+    <w:link w:val="HTML0"/>
+    <w:uiPriority w:val="99"/>
+    <w:semiHidden/>
+    <w:unhideWhenUsed/>
+    <w:rsid w:val="004A202F"/>
+    <w:pPr>
+      <w:tabs>
+        <w:tab w:val="left" w:pos="916"/>
+        <w:tab w:val="left" w:pos="1832"/>
+        <w:tab w:val="left" w:pos="2748"/>
+        <w:tab w:val="left" w:pos="3664"/>
+        <w:tab w:val="left" w:pos="4580"/>
+        <w:tab w:val="left" w:pos="5496"/>
+        <w:tab w:val="left" w:pos="6412"/>
+        <w:tab w:val="left" w:pos="7328"/>
+        <w:tab w:val="left" w:pos="8244"/>
+        <w:tab w:val="left" w:pos="9160"/>
+        <w:tab w:val="left" w:pos="10076"/>
+        <w:tab w:val="left" w:pos="10992"/>
+        <w:tab w:val="left" w:pos="11908"/>
+        <w:tab w:val="left" w:pos="12824"/>
+        <w:tab w:val="left" w:pos="13740"/>
+        <w:tab w:val="left" w:pos="14656"/>
+      </w:tabs>
+      <w:spacing w:after="0" w:line="240" w:lineRule="auto"/>
+    </w:pPr>
+    <w:rPr>
+      <w:rFonts w:ascii="Courier New" w:eastAsia="Times New Roman" w:hAnsi="Courier New" w:cs="Courier New"/>
+      <w:sz w:val="20"/>
+      <w:szCs w:val="20"/>
+      <w:lang w:eastAsia="ru-RU"/>
+    </w:rPr>
+  </w:style>
+  <w:style w:type="character" w:customStyle="1" w:styleId="HTML0">
+    <w:name w:val="Стандартный HTML Знак"/>
+    <w:basedOn w:val="a0"/>
+    <w:link w:val="HTML"/>
+    <w:uiPriority w:val="99"/>
+    <w:semiHidden/>
+    <w:rsid w:val="004A202F"/>
+    <w:rPr>
+      <w:rFonts w:ascii="Courier New" w:eastAsia="Times New Roman" w:hAnsi="Courier New" w:cs="Courier New"/>
+      <w:sz w:val="20"/>
+      <w:szCs w:val="20"/>
+      <w:lang w:eastAsia="ru-RU"/>
+    </w:rPr>
   </w:style>
 </w:styles>
 </file>

</xml_diff>